<commit_message>
minor change made to the NBS plots code
</commit_message>
<xml_diff>
--- a/EBS_GroundfishCondition_2021.docx
+++ b/EBS_GroundfishCondition_2021.docx
@@ -91,7 +91,6 @@
       </w:r>
       <w:r>
         <w:rPr>
-          <w:bCs/>
           <w:b/>
         </w:rPr>
         <w:t xml:space="preserve">Contact</w:t>
@@ -115,7 +114,6 @@
       </w:r>
       <w:r>
         <w:rPr>
-          <w:bCs/>
           <w:b/>
         </w:rPr>
         <w:t xml:space="preserve">Last updated</w:t>
@@ -130,7 +128,6 @@
       </w:pPr>
       <w:r>
         <w:rPr>
-          <w:bCs/>
           <w:b/>
         </w:rPr>
         <w:t xml:space="preserve">Description of Indicator</w:t>
@@ -203,7 +200,6 @@
       </w:r>
       <w:r>
         <w:rPr>
-          <w:iCs/>
           <w:i/>
         </w:rPr>
         <w:t xml:space="preserve">Gadus chalcogrammus</w:t>
@@ -213,7 +209,6 @@
       </w:r>
       <w:r>
         <w:rPr>
-          <w:iCs/>
           <w:i/>
         </w:rPr>
         <w:t xml:space="preserve">Gadus macrocephalus</w:t>
@@ -223,7 +218,6 @@
       </w:r>
       <w:r>
         <w:rPr>
-          <w:iCs/>
           <w:i/>
         </w:rPr>
         <w:t xml:space="preserve">Atheresthes stomias</w:t>
@@ -233,7 +227,6 @@
       </w:r>
       <w:r>
         <w:rPr>
-          <w:iCs/>
           <w:i/>
         </w:rPr>
         <w:t xml:space="preserve">Limanda aspera</w:t>
@@ -243,7 +236,6 @@
       </w:r>
       <w:r>
         <w:rPr>
-          <w:iCs/>
           <w:i/>
         </w:rPr>
         <w:t xml:space="preserve">Hippoglossoides elassodon</w:t>
@@ -253,7 +245,6 @@
       </w:r>
       <w:r>
         <w:rPr>
-          <w:iCs/>
           <w:i/>
         </w:rPr>
         <w:t xml:space="preserve">Lepidopsetta polyxystra</w:t>
@@ -263,7 +254,6 @@
       </w:r>
       <w:r>
         <w:rPr>
-          <w:iCs/>
           <w:i/>
         </w:rPr>
         <w:t xml:space="preserve">Pleuronectes quadrituberculatus</w:t>
@@ -276,7 +266,6 @@
       </w:r>
       <w:r>
         <w:rPr>
-          <w:iCs/>
           <w:i/>
         </w:rPr>
         <w:t xml:space="preserve">W</w:t>
@@ -292,14 +281,12 @@
       </w:r>
       <w:r>
         <w:rPr>
-          <w:iCs/>
           <w:i/>
         </w:rPr>
         <w:t xml:space="preserve">aL</w:t>
       </w:r>
       <w:r>
         <w:rPr>
-          <w:iCs/>
           <w:i/>
           <w:vertAlign w:val="superscript"/>
         </w:rPr>
@@ -313,7 +300,6 @@
       </w:r>
       <w:r>
         <w:rPr>
-          <w:iCs/>
           <w:i/>
         </w:rPr>
         <w:t xml:space="preserve">W</w:t>
@@ -329,7 +315,6 @@
       </w:r>
       <w:r>
         <w:rPr>
-          <w:iCs/>
           <w:i/>
         </w:rPr>
         <w:t xml:space="preserve">L</w:t>
@@ -342,7 +327,6 @@
       </w:r>
       <w:r>
         <w:rPr>
-          <w:iCs/>
           <w:i/>
         </w:rPr>
         <w:t xml:space="preserve">b</w:t>
@@ -371,7 +355,6 @@
       </w:pPr>
       <w:r>
         <w:rPr>
-          <w:bCs/>
           <w:b/>
         </w:rPr>
         <w:t xml:space="preserve">Methodological changes</w:t>
@@ -386,7 +369,6 @@
       </w:pPr>
       <w:r>
         <w:rPr>
-          <w:bCs/>
           <w:b/>
         </w:rPr>
         <w:t xml:space="preserve">Status and Trends</w:t>
@@ -656,7 +638,6 @@
       </w:pPr>
       <w:r>
         <w:rPr>
-          <w:bCs/>
           <w:b/>
         </w:rPr>
         <w:t xml:space="preserve">Factors influencing observed trends</w:t>
@@ -697,7 +678,6 @@
       </w:pPr>
       <w:r>
         <w:rPr>
-          <w:bCs/>
           <w:b/>
         </w:rPr>
         <w:t xml:space="preserve">Implications</w:t>
@@ -738,7 +718,6 @@
       </w:pPr>
       <w:r>
         <w:rPr>
-          <w:bCs/>
           <w:b/>
         </w:rPr>
         <w:t xml:space="preserve">Research priorities</w:t>
@@ -785,7 +764,10 @@
       <w:lvlText w:val=" "/>
       <w:lvlJc w:val="left"/>
       <w:pPr>
-        <w:ind w:left="720" w:hanging="480"/>
+        <w:tabs>
+          <w:tab w:val="num" w:pos="0"/>
+        </w:tabs>
+        <w:ind w:left="480" w:hanging="480"/>
       </w:pPr>
     </w:lvl>
     <w:lvl w:ilvl="1">
@@ -793,7 +775,10 @@
       <w:lvlText w:val=" "/>
       <w:lvlJc w:val="left"/>
       <w:pPr>
-        <w:ind w:left="1440" w:hanging="480"/>
+        <w:tabs>
+          <w:tab w:val="num" w:pos="720"/>
+        </w:tabs>
+        <w:ind w:left="1200" w:hanging="480"/>
       </w:pPr>
     </w:lvl>
     <w:lvl w:ilvl="2">
@@ -801,7 +786,10 @@
       <w:lvlText w:val=" "/>
       <w:lvlJc w:val="left"/>
       <w:pPr>
-        <w:ind w:left="2160" w:hanging="480"/>
+        <w:tabs>
+          <w:tab w:val="num" w:pos="1440"/>
+        </w:tabs>
+        <w:ind w:left="1920" w:hanging="480"/>
       </w:pPr>
     </w:lvl>
     <w:lvl w:ilvl="3">
@@ -809,7 +797,10 @@
       <w:lvlText w:val=" "/>
       <w:lvlJc w:val="left"/>
       <w:pPr>
-        <w:ind w:left="2880" w:hanging="480"/>
+        <w:tabs>
+          <w:tab w:val="num" w:pos="2160"/>
+        </w:tabs>
+        <w:ind w:left="2640" w:hanging="480"/>
       </w:pPr>
     </w:lvl>
     <w:lvl w:ilvl="4">
@@ -817,7 +808,10 @@
       <w:lvlText w:val=" "/>
       <w:lvlJc w:val="left"/>
       <w:pPr>
-        <w:ind w:left="3600" w:hanging="480"/>
+        <w:tabs>
+          <w:tab w:val="num" w:pos="2880"/>
+        </w:tabs>
+        <w:ind w:left="3360" w:hanging="480"/>
       </w:pPr>
     </w:lvl>
     <w:lvl w:ilvl="5">
@@ -825,7 +819,10 @@
       <w:lvlText w:val=" "/>
       <w:lvlJc w:val="left"/>
       <w:pPr>
-        <w:ind w:left="4320" w:hanging="480"/>
+        <w:tabs>
+          <w:tab w:val="num" w:pos="3600"/>
+        </w:tabs>
+        <w:ind w:left="4080" w:hanging="480"/>
       </w:pPr>
     </w:lvl>
     <w:lvl w:ilvl="6">
@@ -833,7 +830,10 @@
       <w:lvlText w:val=" "/>
       <w:lvlJc w:val="left"/>
       <w:pPr>
-        <w:ind w:left="5040" w:hanging="480"/>
+        <w:tabs>
+          <w:tab w:val="num" w:pos="4320"/>
+        </w:tabs>
+        <w:ind w:left="4800" w:hanging="480"/>
       </w:pPr>
     </w:lvl>
     <w:lvl w:ilvl="7">
@@ -841,7 +841,10 @@
       <w:lvlText w:val=" "/>
       <w:lvlJc w:val="left"/>
       <w:pPr>
-        <w:ind w:left="5760" w:hanging="480"/>
+        <w:tabs>
+          <w:tab w:val="num" w:pos="5040"/>
+        </w:tabs>
+        <w:ind w:left="5520" w:hanging="480"/>
       </w:pPr>
     </w:lvl>
     <w:lvl w:ilvl="8">
@@ -849,7 +852,10 @@
       <w:lvlText w:val=" "/>
       <w:lvlJc w:val="left"/>
       <w:pPr>
-        <w:ind w:left="6480" w:hanging="480"/>
+        <w:tabs>
+          <w:tab w:val="num" w:pos="5760"/>
+        </w:tabs>
+        <w:ind w:left="6240" w:hanging="480"/>
       </w:pPr>
     </w:lvl>
   </w:abstractNum>
@@ -999,7 +1005,7 @@
       <w:rFonts w:asciiTheme="majorHAnsi" w:eastAsiaTheme="majorEastAsia" w:hAnsiTheme="majorHAnsi" w:cstheme="majorBidi"/>
       <w:b/>
       <w:bCs/>
-      <w:color w:val="4F81BD" w:themeColor="accent1"/>
+      <w:color w:val="345A8A" w:themeColor="accent1" w:themeShade="B5"/>
       <w:sz w:val="32"/>
       <w:szCs w:val="32"/>
     </w:rPr>
@@ -1022,8 +1028,8 @@
       <w:b/>
       <w:bCs/>
       <w:color w:val="4F81BD" w:themeColor="accent1"/>
-      <w:sz w:val="28"/>
-      <w:szCs w:val="28"/>
+      <w:sz w:val="32"/>
+      <w:szCs w:val="32"/>
     </w:rPr>
   </w:style>
   <w:style w:type="paragraph" w:styleId="Heading3">
@@ -1044,8 +1050,8 @@
       <w:b/>
       <w:bCs/>
       <w:color w:val="4F81BD" w:themeColor="accent1"/>
-      <w:sz w:val="24"/>
-      <w:szCs w:val="24"/>
+      <w:sz w:val="28"/>
+      <w:szCs w:val="28"/>
     </w:rPr>
   </w:style>
   <w:style w:type="paragraph" w:styleId="Heading4">
@@ -1063,7 +1069,7 @@
     </w:pPr>
     <w:rPr>
       <w:rFonts w:asciiTheme="majorHAnsi" w:eastAsiaTheme="majorEastAsia" w:hAnsiTheme="majorHAnsi" w:cstheme="majorBidi"/>
-      <w:i/>
+      <w:b/>
       <w:bCs/>
       <w:color w:val="4F81BD" w:themeColor="accent1"/>
       <w:sz w:val="24"/>
@@ -1085,6 +1091,7 @@
     </w:pPr>
     <w:rPr>
       <w:rFonts w:asciiTheme="majorHAnsi" w:eastAsiaTheme="majorEastAsia" w:hAnsiTheme="majorHAnsi" w:cstheme="majorBidi"/>
+      <w:i/>
       <w:iCs/>
       <w:color w:val="4F81BD" w:themeColor="accent1"/>
       <w:sz w:val="24"/>
@@ -1180,8 +1187,14 @@
     <w:qFormat/>
     <w:pPr>
       <w:spacing w:before="100" w:after="100"/>
-      <w:ind w:firstLine="0" w:left="480" w:right="480"/>
-    </w:pPr>
+      <w:ind w:firstLine="0"/>
+    </w:pPr>
+    <w:rPr>
+      <w:rFonts w:asciiTheme="majorHAnsi" w:eastAsiaTheme="majorEastAsia" w:hAnsiTheme="majorHAnsi" w:cstheme="majorBidi"/>
+      <w:bCs/>
+      <w:sz w:val="20"/>
+      <w:szCs w:val="20"/>
+    </w:rPr>
   </w:style>
   <w:style w:type="paragraph" w:styleId="FootnoteText">
     <w:name w:val="Footnote Text"/>
@@ -1211,21 +1224,6 @@
         <w:right w:w="108" w:type="dxa"/>
       </w:tblCellMar>
     </w:tblPr>
-    <w:tblStylePr w:type="firstRow">
-      <w:tblPr>
-        <w:jc w:val="left"/>
-        <w:tblInd w:w="0" w:type="dxa"/>
-      </w:tblPr>
-      <w:trPr>
-        <w:jc w:val="left"/>
-      </w:trPr>
-      <w:tcPr>
-        <w:vAlign w:val="bottom"/>
-        <w:tcBorders>
-          <w:bottom w:val="single"/>
-        </w:tcBorders>
-      </w:tcPr>
-    </w:tblStylePr>
   </w:style>
   <w:style w:type="paragraph" w:customStyle="1" w:styleId="DefinitionTerm">
     <w:name w:val="Definition Term"/>
@@ -1289,10 +1287,6 @@
       <w:rFonts w:ascii="Consolas" w:hAnsi="Consolas"/>
       <w:sz w:val="22"/>
     </w:rPr>
-  </w:style>
-  <w:style w:type="character" w:customStyle="1" w:styleId="SectionNumber">
-    <w:name w:val="Section Number"/>
-    <w:basedOn w:val="BodyTextChar"/>
   </w:style>
   <w:style w:type="character" w:styleId="FootnoteReference">
     <w:name w:val="Footnote Reference"/>

</xml_diff>

<commit_message>
Updates to EBS text
</commit_message>
<xml_diff>
--- a/EBS_GroundfishCondition_2021.docx
+++ b/EBS_GroundfishCondition_2021.docx
@@ -133,7 +133,7 @@
         <w:t xml:space="preserve">Description of Indicator</w:t>
       </w:r>
       <w:r>
-        <w:t xml:space="preserve">: Length-weight residuals represent how heavy a fish is per unit body length and are an indicator of somatic growth variability (Brodeur et al., 2004). Therefore, length-weight residuals can be considered an indicator of prey availability and growth conditions. Positive length-weight residuals indicate better condition (i.e., heavier per unit length) and negative residuals indicate poorer condition (i.e., lighter per unit length). Fish condition calculated in this way reflects fish growth trajectories which can have implications for biological productivity due to growth, reproduction, and mortality (Paul and Paul, 1999; Boldt and Haldorson, 2004).</w:t>
+        <w:t xml:space="preserve">: Length-weight residuals represent how heavy a fish is per unit body length and are an indicator of somatic growth variability (Brodeur et al., 2004). Therefore, length-weight residuals can be considered indicators of prey availability, growth, general health, and habitat condition (Blackwell et al., 2000; Froese, 2006). Positive length-weight residuals indicate better condition (i.e., heavier per unit length) and negative residuals indicate poorer condition (i.e., lighter per unit length) (Froese, 2006). Fish condition calculated in this way reflects realized outcomes of intrinsic and extrinsic processes that affect fish growth which can have implications for biological productivity through direct effects on growth and indirect effects on demographic processes such as, reproduction, and mortality (e.g., Rodgveller, 2019; Barbeaux et al.,2020).</w:t>
       </w:r>
     </w:p>
     <w:p>
@@ -196,7 +196,7 @@
         <w:pStyle w:val="BodyText"/>
       </w:pPr>
       <w:r>
-        <w:t xml:space="preserve">Paired fork lengths (mm) and weights (g) of individual fishes were collected from the Alaska Fisheries Science Center’s Resource Assessment and Conservation Engineering (AFSC/RACE) - Groundfish Assessment Program’s (GAP) bottom trawl surveys of the eastern Bering Sea (EBS) shelf and northern Bering Sea (NBS). Fish condition analyses were applied to walleye pollock (</w:t>
+        <w:t xml:space="preserve">The groundfish morphometric condition indicator is calculated from paired fork lengths (mm) and weights (g) of individual fishes that were collected during bottom trawl surveys of the eastern Bering Sea (EBS) shelf and northern Bering Sea (NBS) which were conducted by the Alaska Fisheries Science Center’s Resource Assessment and Conservation Engineering (AFSC/RACE) Groundfish Assessment Program (GAP). Fish condition analyses were applied to walleye pollock (</w:t>
       </w:r>
       <w:r>
         <w:rPr>
@@ -259,7 +259,15 @@
         <w:t xml:space="preserve">Pleuronectes quadrituberculatus</w:t>
       </w:r>
       <w:r>
-        <w:t xml:space="preserve">) collected in bottom trawls at standard stations (Figure 1). For these analyses and results, survey strata 31 and 32 were combined as stratum 30; strata 41, 42, and 43 were combined as stratum 40; and strata 61 and 62 were combined as stratum 60. Corner stations and non-standard survey strata 82 and 90 were excluded from these analyses. Length-weight relationships were estimated using a linear regression based on a log-transformation of the exponential growth relationship,</w:t>
+        <w:t xml:space="preserve">) collected in bottom trawls at standard survey stations (Figure 1). For these analyses and results, survey strata 31 and 32 were combined as stratum 30; strata 41, 42, and 43 were combined as stratum 40; and strata 61 and 62 were combined as stratum 60. Corner stations and non-standard survey strata 82 and 90 were excluded from these analyses.</w:t>
+      </w:r>
+    </w:p>
+    <w:p>
+      <w:pPr>
+        <w:pStyle w:val="BodyText"/>
+      </w:pPr>
+      <w:r>
+        <w:t xml:space="preserve">To calculate indicators, length-weight relationships were estimated from linear regression models based on a log-transformation of the exponential growth relationship,</w:t>
       </w:r>
       <w:r>
         <w:t xml:space="preserve"> </w:t>
@@ -323,7 +331,7 @@
         <w:t xml:space="preserve"> </w:t>
       </w:r>
       <w:r>
-        <w:t xml:space="preserve">is fork length (mm) for all areas for the period 1997–2021 (EBS: 1997–2021, NBS: 2010 &amp; 2017–2019, 2021). A different slope (</w:t>
+        <w:t xml:space="preserve">is fork length (mm) for all areas for the period 1997–2021 (EBS: 1997–2021, NBS: 2010 &amp; 2017–2019, 2021). A unique slope (</w:t>
       </w:r>
       <w:r>
         <w:rPr>
@@ -332,21 +340,7 @@
         <w:t xml:space="preserve">b</w:t>
       </w:r>
       <w:r>
-        <w:t xml:space="preserve">) was estimated for each stratum to account for spatial-temporal variation in growth and bottom trawl survey sampling. Length-weight relationships for 100–250 mm walleye pollock (corresponding with ages 1–2 years) were calculated independently. Bias-corrected weights-at-length (log scale) were estimated from the model and subtracted from observed weights to obtain residuals per fish. Individual length-weight residuals were averaged for each stratum and weighted in proportion to total biomass in the region based on stratum-level area-swept expansion of bottom-trawl survey catch per unit effort (CPUE). Average length-weight residuals were compared by stratum and year on the EBS shelf to evaluate spatial variation in fish condition. The NBS was treated as a single stratum and used a different length-weight regression than the EBS due to the shorter time series. Combinations of species, stratum, and year with sample size &lt;10 were used to fit length-weight regressions but were excluded from calculating length-weight residuals. Code for calculating the condition indicator is available on GitHub at (</w:t>
-      </w:r>
-      <w:r>
-        <w:t xml:space="preserve"> </w:t>
-      </w:r>
-      <w:hyperlink r:id="rId22">
-        <w:r>
-          <w:rPr>
-            <w:rStyle w:val="Hyperlink"/>
-          </w:rPr>
-          <w:t xml:space="preserve">https://www.github.com/sean-rohan-noaa/akfishcondition</w:t>
-        </w:r>
-      </w:hyperlink>
-      <w:r>
-        <w:t xml:space="preserve">).</w:t>
+        <w:t xml:space="preserve">) was estimated for each survey stratum to account for spatial-temporal variation in growth and bottom trawl survey sampling. Length-weight relationships for 100–250 mm fork length walleye pollock (corresponding with ages 1–2 years) were calculated separately from adult walleye pollock (&gt; 250 mm). Residuals for individual fish were obtained by subtracting observed weights from bias-corrected weights-at-length that were estimated from regression models. For the EBS shelf, individual length-weight residuals were averaged for each stratum and weighted based on the proportion to total biomass in each stratum from area-swept expansion of bottom-trawl survey catch per unit effort (CPUE; i.e., design-based stratum biomass estimates). Variation in fish condition was evaluated by comparing average length-weight residuals among years. Analysis for the NBS was conducted separately from the EBS because of the shorter time series and the NBS was treated as a single stratum. To minimize the influence of unrepresentative samples on indicator calculations, combinations of species, stratum, and year with sample size &lt;10 were used to fit length-weight regressions but were excluded from calculating length-weight residuals for both the EBS and NBS.</w:t>
       </w:r>
     </w:p>
     <w:p>
@@ -357,68 +351,10 @@
         <w:rPr>
           <w:b/>
         </w:rPr>
-        <w:t xml:space="preserve">Methodological changes</w:t>
-      </w:r>
-      <w:r>
-        <w:t xml:space="preserve">: The method used to calculate groundfish condition this year (2021) is the same as the method that was adopted in 2020, and differs from ESR’s prior to 2019 in that: 1) different regression slopes were estimated for each stratum, 2) a bias-correction was applied to estimated weights prior to calculating residuals, 3) stratum mean residuals were weighted in proportion to stratum biomass, 4) stratum-year combinations with sample size &lt; 10 were not used in indicator calculations, and 5) the NBS has its own length-weight regression.</w:t>
-      </w:r>
-    </w:p>
-    <w:p>
-      <w:pPr>
-        <w:pStyle w:val="BodyText"/>
-      </w:pPr>
-      <w:r>
-        <w:rPr>
-          <w:b/>
-        </w:rPr>
         <w:t xml:space="preserve">Status and Trends</w:t>
       </w:r>
       <w:r>
-        <w:t xml:space="preserve">: Fish condition, indicated by length-weight residuals, has varied over time for all species examined (Figure 2 &amp; 3). The updated method for calculating groundfish condition has resulted in changes compared to last year’s condition indicator. Notably, the magnitude of length-weight residuals was much lower using the new method, in part because the new method reduces the influence of spatial variation in length-weight relationships and spatial-temporal variation in sampling effort on length-weight residuals. Last year, it was reported for the EBS that:</w:t>
-      </w:r>
-      <w:r>
-        <w:t xml:space="preserve"> </w:t>
-      </w:r>
-      <w:r>
-        <w:t xml:space="preserve">“</w:t>
-      </w:r>
-      <w:r>
-        <w:t xml:space="preserve">with the exception of [100–250 mm walleye pollock], length-weight residuals in 2019 were positive or have continued an upward trend that began in 2017 or 2018.</w:t>
-      </w:r>
-      <w:r>
-        <w:t xml:space="preserve">”</w:t>
-      </w:r>
-      <w:r>
-        <w:t xml:space="preserve"> </w:t>
-      </w:r>
-      <w:r>
-        <w:t xml:space="preserve">Based on the new method, an upward trend was still evident for most species relative to 2017–2018 and weighted length-weight residuals were positive relative to historical averages for walleye pollock (&gt;250 mm), northern rock sole, yellowfin sole, arrowtooth flounder, and Alaska plaice. in 2019 (Figure 2). Length-weight residuals were near historical averages for age 1–2 walleye pollock (100–250 mm), Pacific cod, and flathead sole.</w:t>
-      </w:r>
-    </w:p>
-    <w:p>
-      <w:pPr>
-        <w:pStyle w:val="BodyText"/>
-      </w:pPr>
-      <w:r>
-        <w:t xml:space="preserve">Last year, it was reported that:</w:t>
-      </w:r>
-      <w:r>
-        <w:t xml:space="preserve"> </w:t>
-      </w:r>
-      <w:r>
-        <w:t xml:space="preserve">“</w:t>
-      </w:r>
-      <w:r>
-        <w:t xml:space="preserve">trends in fish condition [for the NBS] are similar to those on the EBS shelf with length-weight residuals becoming more positive for adult pollock and Pacific cod, although length-weight residuals overall for adult pollock were negative.</w:t>
-      </w:r>
-      <w:r>
-        <w:t xml:space="preserve">”</w:t>
-      </w:r>
-      <w:r>
-        <w:t xml:space="preserve"> </w:t>
-      </w:r>
-      <w:r>
-        <w:t xml:space="preserve">(Figure 3). Based on this year’s method with a separate length-weight regression for the NBS, positive residuals were observed in 2019 for walleye pollock (&gt;250 mm), Pacific cod, yellowfin sole, and Alaska plaice. Residuals for walleye pollock (100–250 mm) were neutral.</w:t>
+        <w:t xml:space="preserve">: Fish condition, indicated by length-weight residuals, has varied over time for all species examined (Figure 2 &amp; 3). In 2019, an upward trend in condition was observed for most species relative to 2017–2018 with positive weighted length-weight residuals relative to historical averages for large walleye pollock (&gt;250 mm), northern rock sole, yellowfin sole, arrowtooth flounder, and Alaska plaice. In 2021, mean weighted length-weight residuals in the EBS were negative for large walleye pollock (&gt;250 mm), and arrowtooth flounder (Figure 2). Mean weighted length-weight residuals were negative for Pacific cod, northern rock sole, Alaska plaice, and flathead sole, although 95% confidence intervals for these species included the historical mean. Weighted-length weight residuals were near the historical averages for small walleye pollock (100-250 mm) and while yellowfin sole (Figure 2).</w:t>
       </w:r>
     </w:p>
     <w:p>
@@ -436,6 +372,61 @@
                 <pic:pic>
                   <pic:nvPicPr>
                     <pic:cNvPr descr="EBS_GroundfishCondition_2021_files/figure-docx/figure%202%20grid-1.png" id="0" name="Picture"/>
+                    <pic:cNvPicPr>
+                      <a:picLocks noChangeArrowheads="1" noChangeAspect="1"/>
+                    </pic:cNvPicPr>
+                  </pic:nvPicPr>
+                  <pic:blipFill>
+                    <a:blip r:embed="rId22"/>
+                    <a:stretch>
+                      <a:fillRect/>
+                    </a:stretch>
+                  </pic:blipFill>
+                  <pic:spPr bwMode="auto">
+                    <a:xfrm>
+                      <a:off x="0" y="0"/>
+                      <a:ext cx="5334000" cy="6223000"/>
+                    </a:xfrm>
+                    <a:prstGeom prst="rect">
+                      <a:avLst/>
+                    </a:prstGeom>
+                    <a:noFill/>
+                    <a:ln w="9525">
+                      <a:noFill/>
+                      <a:headEnd/>
+                      <a:tailEnd/>
+                    </a:ln>
+                  </pic:spPr>
+                </pic:pic>
+              </a:graphicData>
+            </a:graphic>
+          </wp:inline>
+        </w:drawing>
+      </w:r>
+    </w:p>
+    <w:p>
+      <w:pPr>
+        <w:pStyle w:val="ImageCaption"/>
+      </w:pPr>
+      <w:r>
+        <w:t xml:space="preserve">Figure 2. Weighted length-weight residuals for seven groundfish species and age 1–2 walleye pollock (100–250 mm) collected during AFSC/RACE GAP standard summer bottom trawl surveys of the eastern Bering Sea shelf, 1999-2021. Filled bars denote weighted length-weight residuals using this year’s indicator calculation. Error bars denote two standard errors</w:t>
+      </w:r>
+    </w:p>
+    <w:p>
+      <w:pPr>
+        <w:pStyle w:val="CaptionedFigure"/>
+      </w:pPr>
+      <w:r>
+        <w:drawing>
+          <wp:inline>
+            <wp:extent cx="5334000" cy="6223000"/>
+            <wp:effectExtent b="0" l="0" r="0" t="0"/>
+            <wp:docPr descr="Figure 3. Length-weight residuals for groundfish species and age 1–2 walleye pollock (100–250 mm) collected during AFSC/RACE GAP summer bottom trawl surveys of the Northern Bering Sea, 2010 and 2017–2021. Error bars denote two standard errors." title="" id="1" name="Picture"/>
+            <a:graphic>
+              <a:graphicData uri="http://schemas.openxmlformats.org/drawingml/2006/picture">
+                <pic:pic>
+                  <pic:nvPicPr>
+                    <pic:cNvPr descr="EBS_GroundfishCondition_2021_files/figure-docx/figure%203%20grid-1.png" id="0" name="Picture"/>
                     <pic:cNvPicPr>
                       <a:picLocks noChangeArrowheads="1" noChangeAspect="1"/>
                     </pic:cNvPicPr>
@@ -473,7 +464,21 @@
         <w:pStyle w:val="ImageCaption"/>
       </w:pPr>
       <w:r>
-        <w:t xml:space="preserve">Figure 2. Weighted length-weight residuals for seven groundfish species and age 1–2 walleye pollock (100–250 mm) collected during AFSC/RACE GAP standard summer bottom trawl surveys of the eastern Bering Sea shelf, 1999-2021. Filled bars denote weighted length-weight residuals using this year’s indicator calculation. Error bars denote two standard errors</w:t>
+        <w:t xml:space="preserve">Figure 3. Length-weight residuals for groundfish species and age 1–2 walleye pollock (100–250 mm) collected during AFSC/RACE GAP summer bottom trawl surveys of the Northern Bering Sea, 2010 and 2017–2021. Error bars denote two standard errors.</w:t>
+      </w:r>
+    </w:p>
+    <w:p>
+      <w:pPr>
+        <w:pStyle w:val="BodyText"/>
+      </w:pPr>
+      <w:r>
+        <w:t xml:space="preserve">In 2021, negative length-weight residuals were observed for large walleye pollock (&gt;250 mm), Pacific cod, yellowfin sole, and Alaska plaice. The only species with a positive length-weight residual in the NBS in 2021 was small walleye pollock (100-250 mm) (Figure 3).</w:t>
+      </w:r>
+      <w:r>
+        <w:t xml:space="preserve"> </w:t>
+      </w:r>
+      <w:r>
+        <w:t xml:space="preserve">In 2021, similar to 2010-2019, Pacific cod condition was generally negative on the middle and outer northern shelf and outer southern shelf (Strata 40, 50, and 60); however, condition was also negative on the inner southern shelf and inner northern shelf (strata 10, 20 and 30) indicating a decline in condition on these strata since 2019. Large walleye pollock (&gt;250 mm) condition was primarily negative on all strata in 2021, which is consistent with the observed condition on the inner shelf since 2015. In 2021 small walleye pollock (100–250 mm) condition was generally positive, and consistent with observed condition on the inner shelf since 2014. In 2021, negative residuals occurred on all strata for northern rock sole, Alaska plaice, flathead sole and arrowtooth flounder. The remaining species, yellowfin sole, had positive residuals on the outer shelf (Strata 40).</w:t>
       </w:r>
     </w:p>
     <w:p>
@@ -485,12 +490,12 @@
           <wp:inline>
             <wp:extent cx="5334000" cy="6223000"/>
             <wp:effectExtent b="0" l="0" r="0" t="0"/>
-            <wp:docPr descr="Figure 3. Length-weight residuals for groundfish species and age 1–2 walleye pollock (100–250 mm) collected during AFSC/RACE GAP summer bottom trawl surveys of the Northern Bering Sea, 2010 and 2017–2021. Error bars denote two standard errors." title="" id="1" name="Picture"/>
+            <wp:docPr descr="Figure 4. Length-weight residuals by survey stratum (10-60) for seven eastern Bering Sea shelf groundfish species and age 1–2 walleye pollock (100–250 mm) sampled in the AFSC/RACE GAP standard summer bottom trawl survey, 1999-2021. Length-weight residuals are not weighted by stratum biomass." title="" id="1" name="Picture"/>
             <a:graphic>
               <a:graphicData uri="http://schemas.openxmlformats.org/drawingml/2006/picture">
                 <pic:pic>
                   <pic:nvPicPr>
-                    <pic:cNvPr descr="EBS_GroundfishCondition_2021_files/figure-docx/figure%203%20grid-1.png" id="0" name="Picture"/>
+                    <pic:cNvPr descr="EBS_GroundfishCondition_2021_files/figure-docx/figure%204%20grid-1.png" id="0" name="Picture"/>
                     <pic:cNvPicPr>
                       <a:picLocks noChangeArrowheads="1" noChangeAspect="1"/>
                     </pic:cNvPicPr>
@@ -528,7 +533,7 @@
         <w:pStyle w:val="ImageCaption"/>
       </w:pPr>
       <w:r>
-        <w:t xml:space="preserve">Figure 3. Length-weight residuals for groundfish species and age 1–2 walleye pollock (100–250 mm) collected during AFSC/RACE GAP summer bottom trawl surveys of the Northern Bering Sea, 2010 and 2017–2021. Error bars denote two standard errors.</w:t>
+        <w:t xml:space="preserve">Figure 4. Length-weight residuals by survey stratum (10-60) for seven eastern Bering Sea shelf groundfish species and age 1–2 walleye pollock (100–250 mm) sampled in the AFSC/RACE GAP standard summer bottom trawl survey, 1999-2021. Length-weight residuals are not weighted by stratum biomass.</w:t>
       </w:r>
     </w:p>
     <w:p>
@@ -536,37 +541,13 @@
         <w:pStyle w:val="BodyText"/>
       </w:pPr>
       <w:r>
-        <w:t xml:space="preserve">In previous years, stratum length-weight residuals were strongly influenced by the spatial and temporal distribution of samples. This is because the bottom trawl progresses from southeast inner shelf towards the northwest outer shelf, resulting in a cross-shelf gradient in somatic growth that has accumulated by the time a length-weight sample is collected. Last year, it was noted that:</w:t>
-      </w:r>
-      <w:r>
-        <w:t xml:space="preserve"> </w:t>
-      </w:r>
-      <w:r>
-        <w:t xml:space="preserve">‘</w:t>
-      </w:r>
-      <w:r>
-        <w:t xml:space="preserve">spatial patterns of length-weight residuals over the EBS shelf were apparent for most species</w:t>
-      </w:r>
-      <w:r>
-        <w:t xml:space="preserve">’</w:t>
-      </w:r>
-      <w:r>
-        <w:t xml:space="preserve"> </w:t>
-      </w:r>
-      <w:r>
-        <w:t xml:space="preserve">and that</w:t>
-      </w:r>
-      <w:r>
-        <w:t xml:space="preserve"> </w:t>
-      </w:r>
-      <w:r>
-        <w:t xml:space="preserve">‘</w:t>
-      </w:r>
-      <w:r>
-        <w:t xml:space="preserve">fish were in better condition on the outer shelf (strata 50 and 60) and length-weight residuals were positive for nearly all species in the last 3-5 survey years; gadids tended toward having negative residuals on the inner shelf (strata 10 and 20).</w:t>
-      </w:r>
-      <w:r>
-        <w:t xml:space="preserve">’</w:t>
+        <w:rPr>
+          <w:b/>
+        </w:rPr>
+        <w:t xml:space="preserve">Factors influencing observed trends</w:t>
+      </w:r>
+      <w:r>
+        <w:t xml:space="preserve">: Several factors may influence the observed temporal and spatial patterns in fish condition in the EBS and NBS. Water temperature could explain some of the spatial and temporal variability in length-weight residuals. Historically, particularly cold years tend to correspond to negative length-weight residuals, while particularly warm years tend to correspond to positive length-weight residuals. For example, water temperatures during the 1999 survey were particularly cold in the Bering Sea and this corresponded to a year of negative length-weight residuals for all groundfish for which data exist. In addition, spatial temporal factor analyses suggest the morphometric condition of age-7 walleye pollock is strongly correlated with cold pool extent in the EBS (Grüss et al., 2021). In recent years, continuing warm temperatures across the Bering Sea shelf since the record low seasonal sea ice extent in 2017–2018 and historical cold pool area minimum in 2018 (Stabeno et al., 2019), may have influenced the positive trend in fish condition from 2016 to 2019. Although, warmer conditions also occurred in 2021, with the fourth smallest cold pool area and fifth warmest mean bottom temperature in the 39-year survey time series, the majority of species had negative or neutral length-weight residuals in 2021. Although, warmer temperatures may increase growth rates if there is adequate prey to offset temperature-dependent increases in metabolic demand, growth rates may also decline if prey resources are not adequate to offset temperature-dependent increases in metabolic demand. For example, elevated temperatures during the 2014–2016 marine heatwave in the</w:t>
       </w:r>
     </w:p>
     <w:p>
@@ -574,62 +555,7 @@
         <w:pStyle w:val="BodyText"/>
       </w:pPr>
       <w:r>
-        <w:t xml:space="preserve">With this year’s change, all species and strata now show switches between positive and negative residuals over time (Figure 4). Pacific cod condition was generally negative on the outer and northern shelf (Strata 40, 50, and 60) from 2010-2019 and positive from 2001–2005. Large walleye pollock (&gt;250 mm) condition was negative on the inner shelf (strata 10 and 20) from 2015–2019 and positive from 2006–2014. Small walleye pollock (100–250 mm) condition was generally positive on the inner shelf from 2014–2019 and negative from 2006–2013. In 2019, positive residuals occurred in all strata for northern rock sole, yellowfin sole, and arrowtooth flounder. Other species had a mix of positive and negative residuals among strata.</w:t>
-      </w:r>
-    </w:p>
-    <w:p>
-      <w:pPr>
-        <w:pStyle w:val="CaptionedFigure"/>
-      </w:pPr>
-      <w:r>
-        <w:drawing>
-          <wp:inline>
-            <wp:extent cx="5334000" cy="6223000"/>
-            <wp:effectExtent b="0" l="0" r="0" t="0"/>
-            <wp:docPr descr="Figure 4. Length-weight residuals by survey stratum (10-60) for seven eastern Bering Sea shelf groundfish species and age 1–2 walleye pollock (100–250 mm) sampled in the AFSC/RACE GAP standard summer bottom trawl survey, 1999-2019. Length-weight residuals are not weighted by stratum biomass." title="" id="1" name="Picture"/>
-            <a:graphic>
-              <a:graphicData uri="http://schemas.openxmlformats.org/drawingml/2006/picture">
-                <pic:pic>
-                  <pic:nvPicPr>
-                    <pic:cNvPr descr="EBS_GroundfishCondition_2021_files/figure-docx/figure%204%20grid-1.png" id="0" name="Picture"/>
-                    <pic:cNvPicPr>
-                      <a:picLocks noChangeArrowheads="1" noChangeAspect="1"/>
-                    </pic:cNvPicPr>
-                  </pic:nvPicPr>
-                  <pic:blipFill>
-                    <a:blip r:embed="rId25"/>
-                    <a:stretch>
-                      <a:fillRect/>
-                    </a:stretch>
-                  </pic:blipFill>
-                  <pic:spPr bwMode="auto">
-                    <a:xfrm>
-                      <a:off x="0" y="0"/>
-                      <a:ext cx="5334000" cy="6223000"/>
-                    </a:xfrm>
-                    <a:prstGeom prst="rect">
-                      <a:avLst/>
-                    </a:prstGeom>
-                    <a:noFill/>
-                    <a:ln w="9525">
-                      <a:noFill/>
-                      <a:headEnd/>
-                      <a:tailEnd/>
-                    </a:ln>
-                  </pic:spPr>
-                </pic:pic>
-              </a:graphicData>
-            </a:graphic>
-          </wp:inline>
-        </w:drawing>
-      </w:r>
-    </w:p>
-    <w:p>
-      <w:pPr>
-        <w:pStyle w:val="ImageCaption"/>
-      </w:pPr>
-      <w:r>
-        <w:t xml:space="preserve">Figure 4. Length-weight residuals by survey stratum (10-60) for seven eastern Bering Sea shelf groundfish species and age 1–2 walleye pollock (100–250 mm) sampled in the AFSC/RACE GAP standard summer bottom trawl survey, 1999-2019. Length-weight residuals are not weighted by stratum biomass.</w:t>
+        <w:t xml:space="preserve">Gulf of Alaska led to lower growth rates of Pacific cod and lower condition because prey resources were not sufficient to make up for increased metabolic demand (Barbeaux et al., 2020). The influence of temperature on growth rates depends the physiology of predator species, prey availability, and the adaptive capacity of predators to respond to environmental change through migration, changes in behavior, and acclimatization. Thus, the factors underpinning the negative or neutral condition remain unclear.</w:t>
       </w:r>
     </w:p>
     <w:p>
@@ -637,31 +563,21 @@
         <w:pStyle w:val="BodyText"/>
       </w:pPr>
       <w:r>
+        <w:t xml:space="preserve">Other factors that could affect length-weight residuals include survey timing, stomach fullness, fish movement patterns, sex, and environmental conditions (Froese, 2006). The starting date of annual length-weight data collections has varied from late May to early June and ended in late July-early August in the EBS, and mid-August in the NBS. Although we account for some of this variation by using stratum-specific regression coefficients, variation in condition could relate to the timing of collection within survey strata. Survey timing can be further compounded by seasonal fluctuations in reproductive condition with the buildup and depletion of energy stores (Wuenschel et al 2019). Another consideration is that fish weights sampled at sea are typically inclusive of stomach content weights so gut fullness may influence the length-weight residuals. Since feeding conditions likely change over space and time, how much the fish ate at its last meal and the proportion of its total body weight attributable to the gut weight could be an important factor influencing the length-weight residuals. We can also expect some fish to exhibit seasonal or ontogenetic movement patterns during the survey months. Although the condition indicator characterizes spatial and temporal variation of length-weight residuals for important fish species in the EBS and NBS they do not inform the mechanisms or processes behind the observed patterns.</w:t>
+      </w:r>
+    </w:p>
+    <w:p>
+      <w:pPr>
+        <w:pStyle w:val="BodyText"/>
+      </w:pPr>
+      <w:r>
         <w:rPr>
           <w:b/>
         </w:rPr>
-        <w:t xml:space="preserve">Factors influencing observed trends</w:t>
-      </w:r>
-      <w:r>
-        <w:t xml:space="preserve">: There are several factors that may influence the observed temporal and spatial patterns in fish condition over the EBS and NBS shelf. Water temperature could explain some of the spatial and temporal variability in length-weight residuals. Water temperatures during the 1999 survey were particularly cold in the Bering Sea and this corresponded to a year of negative length-weight residuals for all groundfish examined where data existed. Despite the abundant large crustacean zooplankton and relatively high microzooplankton productivity present in 1999 (Hunt et al., 2008), temperature-dependent groundfish spatial distributions may have affected the spatial overlap of fish and their prey thereby impacting fish growth and condition in that year. Cold temperatures may have also affected fish energy requirements in that year. Conversely, recent and continuing warm temperatures across the Bering Sea shelf since the</w:t>
-      </w:r>
-      <w:r>
-        <w:t xml:space="preserve"> </w:t>
-      </w:r>
-      <w:r>
-        <w:t xml:space="preserve">“</w:t>
-      </w:r>
-      <w:r>
-        <w:t xml:space="preserve">Warm Blob</w:t>
-      </w:r>
-      <w:r>
-        <w:t xml:space="preserve">”</w:t>
-      </w:r>
-      <w:r>
-        <w:t xml:space="preserve"> </w:t>
-      </w:r>
-      <w:r>
-        <w:t xml:space="preserve">(Bond et al., 2015; Stabeno et al., 2019) may be influencing the present positive trend in fish condition for the species examined.</w:t>
+        <w:t xml:space="preserve">Implications</w:t>
+      </w:r>
+      <w:r>
+        <w:t xml:space="preserve">: Fish morphometric condition can be considered an indicator of ecosystem productivity with implications for fish survival, maturity, and reproduction. For example, in Prince William Sound, the pre-winter condition of may determine their overwinter survival (Paul and Paul, 1999), differences in feeding conditions have been linked to differences in morphometric condition of pink salmon in Prince William Sound (Boldt and Haldorson, 2004), variation in morphometric condition has been linked to variation in maturity of sablefish (Rodgveller, 2019), and lower morphometric condition of Pacific cod was associated with higher mortality and lower growth rates during the 2014–2016 marine heat wave in the Gulf of Alaska (Barbeaux et al., 2020). Thus, the condition of EBS and NBS groundfishes may provide us with insight into ecosystem productivity as well as fish survival, demographic status, and population health. However, survivorship is likely affected by many factors not examined here. We also must consider that, in these analyses, fish condition was computed for all sizes of fishes combined, except in the case of walleye pollock. Examining condition of early juvenile stage fishes not yet recruited to the fishery, or the condition of adult fishes separately, could provide greater insight into the value of length-weight residuals as an indicator of individual health or survivorship (Froese, 2006), particularly since juvenile and adult walleye pollock exhibited opposite trends in condition in both the EBS and NBS this year.</w:t>
       </w:r>
     </w:p>
     <w:p>
@@ -669,7 +585,7 @@
         <w:pStyle w:val="BodyText"/>
       </w:pPr>
       <w:r>
-        <w:t xml:space="preserve">Other factors that could affect length-weight residuals include survey timing, stomach fullness, and fish movement patterns. The starting date of length-weight data collections has varied annually from late May to early June (except 1998, where the first data available were collected in late July). Variation in condition could relate to the timing of collection within stratum. Another consideration that cannot be addressed with the present data set is that the fish weights used in these analyses are typically inclusive of stomach weights so that gut fullness could influence the length-weight residuals. Since feeding conditions likely change over space and time, how much the fish ate at its last meal and the proportion of its total body weight attributable to the gut weight could be an important factor influencing the length-weight residuals. We can also expect some fish to exhibit seasonal or ontogenetic movement patterns during the survey months. For example, seasonal migrations of pollock occur from overwintering areas along the outer shelf to shallow waters (90–140 m) for spawning; Pacific cod concentrate on the shelf edge and upper slope (100–250 m) in the winter and move to shallower waters (generally &lt;100 m) in the summer; and arrowtooth flounder are distributed throughout the continental shelf until age 4, when, at older ages, they disperse to occupy both the shelf and the slope (Witherell, 2000). It is important to note that the data and analyses reported here depict spatial and temporal variation of length-weight residuals for a small subset of the fish species collected in the AFSC/RACE GAP summer bottom trawl surveys of the EBS and NBS and that they do not inform the mechanisms or processes behind the observed patterns.</w:t>
+        <w:t xml:space="preserve">The negative trend in fish condition observed during the 2021 AFSC/RACE GAP EBS and NBS bottom trawl surveys (i.e., increasingly negative length-weight residuals) could be related to concurrent trends in other ecosystem components and needs to be examined further. Furthermore, this denotes a shift in a general positive trend in fish condition in the previous two to three survey years. Trends such as prolonged warmer water temperatures following the marine heat wave of 2014-16 (Bond et al., 2015) and reduced sea ice and cold pool areal extent in the eastern Bering Sea (Stabeno et al., 2019) may affect fish condition in ways that have yet to be determined. As we continue to add years of fish condition indices to the record and expand on our knowledge of the relationships between condition, growth, production, survival, and the ecosystem, these data may increase our insight into the health of fish populations in the EBS and NBS.</w:t>
       </w:r>
     </w:p>
     <w:p>
@@ -680,50 +596,10 @@
         <w:rPr>
           <w:b/>
         </w:rPr>
-        <w:t xml:space="preserve">Implications</w:t>
-      </w:r>
-      <w:r>
-        <w:t xml:space="preserve">: Fish condition can be considered an indicator of ecosystem productivity with implications for fish survival. In Prince William Sound, the condition of herring prior to the winter may determine their subsequent survival (Paul and Paul, 1999). Thus, the condition of EBS and NBS groundfishes may provide us with insight into ecosystem productivity as well as fish survival and population health. However, survivorship is likely affected by many factors not examined here. We also must consider that, in these analyses, fish condition was computed for all sizes of fishes combined, except in the case of walleye pollock. Examining condition of early juvenile stage fishes not yet recruited to the fishery, or the condition of adult fishes separately, could provide greater insight into the value of length-weight residuals as an indicator of individual health or survivorship.</w:t>
-      </w:r>
-    </w:p>
-    <w:p>
-      <w:pPr>
-        <w:pStyle w:val="BodyText"/>
-      </w:pPr>
-      <w:r>
-        <w:t xml:space="preserve">The positive trend in fish condition observed over the last two to three AFSC/RACE GAP EBS and NBS bottom trawl surveys (i.e., increasingly positive length-weight residuals) could be related to concurrent trends in other ecosystem covariates and needs to be examined further. Trends such as warmer water temperatures following the</w:t>
-      </w:r>
-      <w:r>
-        <w:t xml:space="preserve"> </w:t>
-      </w:r>
-      <w:r>
-        <w:t xml:space="preserve">“</w:t>
-      </w:r>
-      <w:r>
-        <w:t xml:space="preserve">Warm Blob</w:t>
-      </w:r>
-      <w:r>
-        <w:t xml:space="preserve">”</w:t>
-      </w:r>
-      <w:r>
-        <w:t xml:space="preserve"> </w:t>
-      </w:r>
-      <w:r>
-        <w:t xml:space="preserve">event of 2014-15 (Bond et al., 2015) and reduced sea ice and cold pool areal extent in the eastern Bering Sea (Stabeno et al., 2019) may affect fish condition here in ways that are yet to be determined. As we continue to add years of fish condition indices to the record and expand on our knowledge of the relationships between condition, growth, production, survival, and the ecosystem, these data may increase our insight into the health of fish populations in the EBS and NBS.</w:t>
-      </w:r>
-    </w:p>
-    <w:p>
-      <w:pPr>
-        <w:pStyle w:val="BodyText"/>
-      </w:pPr>
-      <w:r>
-        <w:rPr>
-          <w:b/>
-        </w:rPr>
         <w:t xml:space="preserve">Research priorities</w:t>
       </w:r>
       <w:r>
-        <w:t xml:space="preserve">: Due to programmatic constraints, we did not transition the groundfish condition indicator to use a spatio-temporal model with spatial random effects (VAST) in 2021. For next year’s ESR, we aim to transition to VAST, which should allow more precise biomass expansion, improve estimates of uncertainty, and better account for spatial-temporal variation in length-weight samples from bottom trawl surveys. Revised indicators will be presented alongside a retrospective analysis to compare the current condition indicator to a VAST-based condition indicator.</w:t>
+        <w:t xml:space="preserve">: Due to programmatic constraints, we did not transition the groundfish condition indicator to use a spatio-temporal model with spatial random effects (VAST) in 2021. For next year’s ESR, we aim to transition to VAST, which should allow more precise biomass expansion, improve estimates of uncertainty, and better account for spatial-temporal variation in length-weight samples from bottom trawl surveys. Revised indicators will be presented alongside a retrospective analysis to compare the current condition indicator to a VAST-based condition indicator in 2022. Furthermore, there is an ongoing Essential Fish Habitat project within the AFSC Groundfish Assessment Program to validate the morphometric condition indicator in Pacific cod and walleye pollock using a physiological metric. Finally, the Condition Congress Steering Committee provided four recommendations for the future of fish condition research at AFSC: intercalibration of existing condition indices, development of projects to link physiological measurements of condition to demographic outcomes, management-directed research, and standardizing formulation and description of metrics (Hurst et al. 2021). Future research priorities should consider this provided guidance.</w:t>
       </w:r>
     </w:p>
     <w:sectPr/>

</xml_diff>

<commit_message>
Add EBS_references.bib and csl to inst/extdata/2021_ESR.zip
</commit_message>
<xml_diff>
--- a/EBS_GroundfishCondition_2021.docx
+++ b/EBS_GroundfishCondition_2021.docx
@@ -109,7 +109,52 @@
         <w:t xml:space="preserve">Description of Indicator</w:t>
       </w:r>
       <w:r>
-        <w:t xml:space="preserve">: Length-weight residuals represent how heavy a fish is per unit body length and are an indicator of somatic growth variability (Brodeur et al., 2004). Therefore, length-weight residuals can be considered indicators of prey availability, growth, general health, and habitat condition (Blackwell et al., 2000; Froese, 2006). Positive length-weight residuals indicate better condition (i.e., heavier per unit length) and negative residuals indicate poorer condition (i.e., lighter per unit length) (Froese, 2006). Fish condition calculated in this way reflects realized outcomes of intrinsic and extrinsic processes that affect fish growth which can have implications for biological productivity through direct effects on growth and indirect effects on demographic processes such as, reproduction, and mortality (e.g., Rodgveller, 2019; Barbeaux et al.,2020).</w:t>
+        <w:t xml:space="preserve">: Length-weight residuals represent how heavy a fish is per unit body length and are an indicator of somatic growth variability</w:t>
+      </w:r>
+      <w:r>
+        <w:t xml:space="preserve"> </w:t>
+      </w:r>
+      <w:r>
+        <w:t xml:space="preserve">(Brodeur et al., 2004)</w:t>
+      </w:r>
+      <w:r>
+        <w:t xml:space="preserve">. Therefore, length-weight residuals can be considered indicators of prey availability, growth, general health, and habitat condition</w:t>
+      </w:r>
+      <w:r>
+        <w:t xml:space="preserve"> </w:t>
+      </w:r>
+      <w:r>
+        <w:t xml:space="preserve">(Blackwell et al., 2000; Froese, 2006)</w:t>
+      </w:r>
+      <w:r>
+        <w:t xml:space="preserve">. Positive length-weight residuals indicate better condition (i.e., heavier per unit length) and negative residuals indicate poorer condition (i.e., lighter per unit length)</w:t>
+      </w:r>
+      <w:r>
+        <w:t xml:space="preserve"> </w:t>
+      </w:r>
+      <w:r>
+        <w:t xml:space="preserve">(Froese, 2006)</w:t>
+      </w:r>
+      <w:r>
+        <w:t xml:space="preserve">. Fish condition calculated in this way reflects realized outcomes of intrinsic and extrinsic processes that affect fish growth which can have implications for biological productivity through direct effects on growth and indirect effects on demographic processes such as, reproduction, and mortality (e.g.,</w:t>
+      </w:r>
+      <w:r>
+        <w:t xml:space="preserve"> </w:t>
+      </w:r>
+      <w:r>
+        <w:t xml:space="preserve">Rodgveller (2019)</w:t>
+      </w:r>
+      <w:r>
+        <w:t xml:space="preserve">;</w:t>
+      </w:r>
+      <w:r>
+        <w:t xml:space="preserve"> </w:t>
+      </w:r>
+      <w:r>
+        <w:t xml:space="preserve">Barbeaux et al. (2020)</w:t>
+      </w:r>
+      <w:r>
+        <w:t xml:space="preserve">).</w:t>
       </w:r>
     </w:p>
     <w:p>
@@ -126,7 +171,7 @@
               <a:graphicData uri="http://schemas.openxmlformats.org/drawingml/2006/picture">
                 <pic:pic>
                   <pic:nvPicPr>
-                    <pic:cNvPr descr="C:/Users/sean.rohan/Work/afsc/package_testing/akfishcondition/plots/ebs_nbs_survey_area.png" id="0" name="Picture"/>
+                    <pic:cNvPr descr="C:/Users/sean.rohan/Work/afsc/akfishcondition/ebs_nbs_survey_area.png" id="0" name="Picture"/>
                     <pic:cNvPicPr>
                       <a:picLocks noChangeArrowheads="1" noChangeAspect="1"/>
                     </pic:cNvPicPr>
@@ -553,7 +598,25 @@
         <w:t xml:space="preserve">Factors influencing observed trends</w:t>
       </w:r>
       <w:r>
-        <w:t xml:space="preserve">: Several factors may influence the observed temporal and spatial patterns in fish condition in the EBS and NBS. Water temperature could explain some of the spatial and temporal variability in length-weight residuals. Historically, particularly cold years tend to correspond to negative length-weight residuals, while particularly warm years tend to correspond to positive length-weight residuals. For example, water temperatures during the 1999 survey were particularly cold in the Bering Sea and this corresponded to a year of negative length-weight residuals for all groundfish for which data exist. In addition, spatial temporal factor analyses suggest the morphometric condition of age-7 walleye pollock is strongly correlated with cold pool extent in the EBS (Grüss et al., 2021). In recent years, continuing warm temperatures across the Bering Sea shelf since the record low seasonal sea ice extent in 2017–2018 and historical cold pool area minimum in 2018 (Stabeno et al., 2019), may have influenced the positive trend in fish condition from 2016 to 2019. Although, warmer conditions also occurred in 2021, with the fourth smallest cold pool area and fifth warmest mean bottom temperature in the 39-year survey time series, the majority of species had negative or neutral length-weight residuals in 2021. Although, warmer temperatures may increase growth rates if there is adequate prey to offset temperature-dependent increases in metabolic demand, growth rates may also decline if prey resources are not adequate to offset temperature-dependent increases in metabolic demand. For example, elevated temperatures during the 2014–2016 marine heatwave in the</w:t>
+        <w:t xml:space="preserve">: Several factors may influence the observed temporal and spatial patterns in fish condition in the EBS and NBS. Water temperature could explain some of the spatial and temporal variability in length-weight residuals. Historically, particularly cold years tend to correspond to negative length-weight residuals, while particularly warm years tend to correspond to positive length-weight residuals. For example, water temperatures during the 1999 survey were particularly cold in the Bering Sea and this corresponded to a year of negative length-weight residuals for all groundfish for which data exist. In addition, spatial temporal factor analyses suggest the morphometric condition of age-7 walleye pollock is strongly correlated with cold pool extent in the EBS</w:t>
+      </w:r>
+      <w:r>
+        <w:t xml:space="preserve"> </w:t>
+      </w:r>
+      <w:r>
+        <w:t xml:space="preserve">(Grüss et al., 2021)</w:t>
+      </w:r>
+      <w:r>
+        <w:t xml:space="preserve">. In recent years, continuing warm temperatures across the Bering Sea shelf since the record low seasonal sea ice extent in 2017–2018 and historical cold pool area minimum in 2018</w:t>
+      </w:r>
+      <w:r>
+        <w:t xml:space="preserve"> </w:t>
+      </w:r>
+      <w:r>
+        <w:t xml:space="preserve">(Stabeno &amp; Bell, 2019)</w:t>
+      </w:r>
+      <w:r>
+        <w:t xml:space="preserve">, may have influenced the positive trend in fish condition from 2016 to 2019. Although, warmer conditions also occurred in 2021, with the fourth smallest cold pool area and fifth warmest mean bottom temperature in the 39-year survey time series, the majority of species had negative or neutral length-weight residuals in 2021. Although, warmer temperatures may increase growth rates if there is adequate prey to offset temperature-dependent increases in metabolic demand, growth rates may also decline if prey resources are not adequate to offset temperature-dependent increases in metabolic demand. For example, elevated temperatures during the 2014–2016 marine heatwave in the</w:t>
       </w:r>
     </w:p>
     <w:p>
@@ -561,7 +624,16 @@
         <w:pStyle w:val="BodyText"/>
       </w:pPr>
       <w:r>
-        <w:t xml:space="preserve">Gulf of Alaska led to lower growth rates of Pacific cod and lower condition because prey resources were not sufficient to make up for increased metabolic demand (Barbeaux et al., 2020). The influence of temperature on growth rates depends the physiology of predator species, prey availability, and the adaptive capacity of predators to respond to environmental change through migration, changes in behavior, and acclimatization. Thus, the factors underpinning the negative or neutral condition remain unclear.</w:t>
+        <w:t xml:space="preserve">Gulf of Alaska led to lower growth rates of Pacific cod and lower condition because prey resources were not sufficient to make up for increased metabolic demand</w:t>
+      </w:r>
+      <w:r>
+        <w:t xml:space="preserve"> </w:t>
+      </w:r>
+      <w:r>
+        <w:t xml:space="preserve">(Barbeaux et al., 2020)</w:t>
+      </w:r>
+      <w:r>
+        <w:t xml:space="preserve">. The influence of temperature on growth rates depends the physiology of predator species, prey availability, and the adaptive capacity of predators to respond to environmental change through migration, changes in behavior, and acclimatization. Thus, the factors underpinning the negative or neutral condition remain unclear.</w:t>
       </w:r>
     </w:p>
     <w:p>
@@ -569,7 +641,25 @@
         <w:pStyle w:val="BodyText"/>
       </w:pPr>
       <w:r>
-        <w:t xml:space="preserve">Other factors that could affect length-weight residuals include survey timing, stomach fullness, fish movement patterns, sex, and environmental conditions (Froese, 2006). The starting date of annual length-weight data collections has varied from late May to early June and ended in late July-early August in the EBS, and mid-August in the NBS. Although we account for some of this variation by using stratum-specific regression coefficients, variation in condition could relate to the timing of collection within survey strata. Survey timing can be further compounded by seasonal fluctuations in reproductive condition with the buildup and depletion of energy stores (Wuenschel et al 2019). Another consideration is that fish weights sampled at sea are typically inclusive of stomach content weights so gut fullness may influence the length-weight residuals. Since feeding conditions likely change over space and time, how much the fish ate at its last meal and the proportion of its total body weight attributable to the gut weight could be an important factor influencing the length-weight residuals. We can also expect some fish to exhibit seasonal or ontogenetic movement patterns during the survey months. Although the condition indicator characterizes spatial and temporal variation of length-weight residuals for important fish species in the EBS and NBS they do not inform the mechanisms or processes behind the observed patterns.</w:t>
+        <w:t xml:space="preserve">Other factors that could affect length-weight residuals include survey timing, stomach fullness, fish movement patterns, sex, and environmental conditions</w:t>
+      </w:r>
+      <w:r>
+        <w:t xml:space="preserve"> </w:t>
+      </w:r>
+      <w:r>
+        <w:t xml:space="preserve">(Froese, 2006)</w:t>
+      </w:r>
+      <w:r>
+        <w:t xml:space="preserve">. The starting date of annual length-weight data collections has varied from late May to early June and ended in late July-early August in the EBS, and mid-August in the NBS. Although we account for some of this variation by using stratum-specific regression coefficients, variation in condition could relate to the timing of collection within survey strata. Survey timing can be further compounded by seasonal fluctuations in reproductive condition with the buildup and depletion of energy stores</w:t>
+      </w:r>
+      <w:r>
+        <w:t xml:space="preserve"> </w:t>
+      </w:r>
+      <w:r>
+        <w:t xml:space="preserve">(Wuenschel et al., 2019)</w:t>
+      </w:r>
+      <w:r>
+        <w:t xml:space="preserve">. Another consideration is that fish weights sampled at sea are typically inclusive of stomach content weights so gut fullness may influence the length-weight residuals. Since feeding conditions likely change over space and time, how much the fish ate at its last meal and the proportion of its total body weight attributable to the gut weight could be an important factor influencing the length-weight residuals. We can also expect some fish to exhibit seasonal or ontogenetic movement patterns during the survey months. Although the condition indicator characterizes spatial and temporal variation of length-weight residuals for important fish species in the EBS and NBS they do not inform the mechanisms or processes behind the observed patterns.</w:t>
       </w:r>
     </w:p>
     <w:p>
@@ -584,7 +674,52 @@
         <w:t xml:space="preserve">Implications</w:t>
       </w:r>
       <w:r>
-        <w:t xml:space="preserve">: Fish morphometric condition can be considered an indicator of ecosystem productivity with implications for fish survival, maturity, and reproduction. For example, in Prince William Sound, the pre-winter condition of herring may determine their overwinter survival (Paul and Paul, 1999), differences in feeding conditions have been linked to differences in morphometric condition of pink salmon in Prince William Sound (Boldt and Haldorson, 2004), variation in morphometric condition has been linked to variation in maturity of sablefish (Rodgveller, 2019), and lower morphometric condition of Pacific cod was associated with higher mortality and lower growth rates during the 2014–2016 marine heat wave in the Gulf of Alaska (Barbeaux et al., 2020). Thus, the condition of EBS and NBS groundfishes may provide insight into ecosystem productivity as well as fish survival, demographic status, and population health. However, survivorship is likely affected by many factors not examined here. We also must consider that, in these analyses, fish condition was computed for all sizes of fishes combined, except in the case of walleye pollock. Examining condition of early juvenile stage fishes not yet recruited to the fishery, or the condition of adult fishes separately, could provide greater insight into the value of length-weight residuals as an indicator of individual health or survivorship (Froese, 2006), particularly since juvenile and adult walleye pollock exhibited opposite trends in condition in both the EBS and NBS this year.</w:t>
+        <w:t xml:space="preserve">: Fish morphometric condition can be considered an indicator of ecosystem productivity with implications for fish survival, maturity, and reproduction. For example, in Prince William Sound, the pre-winter condition of herring may determine their overwinter survival</w:t>
+      </w:r>
+      <w:r>
+        <w:t xml:space="preserve"> </w:t>
+      </w:r>
+      <w:r>
+        <w:t xml:space="preserve">(Paul &amp; Paul, 1999)</w:t>
+      </w:r>
+      <w:r>
+        <w:t xml:space="preserve">, differences in feeding conditions have been linked to differences in morphometric condition of pink salmon in Prince William Sound</w:t>
+      </w:r>
+      <w:r>
+        <w:t xml:space="preserve"> </w:t>
+      </w:r>
+      <w:r>
+        <w:t xml:space="preserve">(Boldt &amp; Haldorson, 2004)</w:t>
+      </w:r>
+      <w:r>
+        <w:t xml:space="preserve">, variation in morphometric condition has been linked to variation in maturity of sablefish</w:t>
+      </w:r>
+      <w:r>
+        <w:t xml:space="preserve"> </w:t>
+      </w:r>
+      <w:r>
+        <w:t xml:space="preserve">(Rodgveller, 2019)</w:t>
+      </w:r>
+      <w:r>
+        <w:t xml:space="preserve">, and lower morphometric condition of Pacific cod was associated with higher mortality and lower growth rates during the 2014–2016 marine heat wave in the Gulf of Alaska</w:t>
+      </w:r>
+      <w:r>
+        <w:t xml:space="preserve"> </w:t>
+      </w:r>
+      <w:r>
+        <w:t xml:space="preserve">(Barbeaux et al., 2020)</w:t>
+      </w:r>
+      <w:r>
+        <w:t xml:space="preserve">. Thus, the condition of EBS and NBS groundfishes may provide insight into ecosystem productivity as well as fish survival, demographic status, and population health. However, survivorship is likely affected by many factors not examined here. We also must consider that, in these analyses, fish condition was computed for all sizes of fishes combined, except in the case of walleye pollock. Examining condition of early juvenile stage fishes not yet recruited to the fishery, or the condition of adult fishes separately, could provide greater insight into the value of length-weight residuals as an indicator of individual health or survivorship</w:t>
+      </w:r>
+      <w:r>
+        <w:t xml:space="preserve"> </w:t>
+      </w:r>
+      <w:r>
+        <w:t xml:space="preserve">(Froese, 2006)</w:t>
+      </w:r>
+      <w:r>
+        <w:t xml:space="preserve">, particularly since juvenile and adult walleye pollock exhibited opposite trends in condition in both the EBS and NBS this year.</w:t>
       </w:r>
     </w:p>
     <w:p>
@@ -592,7 +727,19 @@
         <w:pStyle w:val="BodyText"/>
       </w:pPr>
       <w:r>
-        <w:t xml:space="preserve">The negative trend in fish condition observed during the 2021 AFSC/RACE GAP EBS and NBS bottom trawl surveys (i.e., increasingly negative length-weight residuals) could be related to concurrent trends in other ecosystem components and needs to be examined further. Furthermore, this denotes a shift in a general positive trend in fish condition in the previous two to three survey years. Trends such as prolonged warmer water temperatures following the marine heat wave of 2014-16 (Bond et al., 2015) and reduced sea ice and cold pool areal extent in the eastern Bering Sea (Stabeno et al., 2019) may affect fish condition in ways that have yet to be determined. As we continue to add years of length-weight data and expand our knowledge of relationships between condition, growth, production, survival, and the ecosystem, these data may increase our understanding of the health of fish populations in the EBS and NBS.</w:t>
+        <w:t xml:space="preserve">The negative trend in fish condition observed during the 2021 AFSC/RACE GAP EBS and NBS bottom trawl surveys (i.e., increasingly negative length-weight residuals) could be related to concurrent trends in other ecosystem components and needs to be examined further. Furthermore, this denotes a shift in a general positive trend in fish condition in the previous two to three survey years. Trends such as prolonged warmer water temperatures following the marine heat wave of 2014-16</w:t>
+      </w:r>
+      <w:r>
+        <w:t xml:space="preserve"> </w:t>
+      </w:r>
+      <w:r>
+        <w:t xml:space="preserve">(Bond et al., 2015)</w:t>
+      </w:r>
+      <w:r>
+        <w:t xml:space="preserve"> </w:t>
+      </w:r>
+      <w:r>
+        <w:t xml:space="preserve">and reduced sea ice and cold pool areal extent in the eastern Bering Sea (Stabeno and Bell, 2019) may affect fish condition in ways that have yet to be determined. As we continue to add years of length-weight data and expand our knowledge of relationships between condition, growth, production, survival, and the ecosystem, these data may increase our understanding of the health of fish populations in the EBS and NBS.</w:t>
       </w:r>
     </w:p>
     <w:p>
@@ -607,9 +754,669 @@
         <w:t xml:space="preserve">Research priorities</w:t>
       </w:r>
       <w:r>
-        <w:t xml:space="preserve">: Due to programmatic constraints, we did not transition the groundfish condition indicator to use a spatio-temporal model with spatial random effects (VAST) in 2021. For next year’s ESR, we aim to transition to VAST, which should allow more precise biomass expansion, improve estimates of uncertainty, and better account for spatial-temporal variation in length-weight samples from bottom trawl surveys. Revised indicators will be presented alongside a retrospective analysis to compare the current condition indicator to a VAST-based condition indicator in 2022. Furthermore, there is an ongoing Essential Fish Habitat project within the AFSC Groundfish Assessment Program to validate the morphometric condition indicator in Pacific cod and walleye pollock using a physiological metric. Finally, the Condition Congress Steering Committee provided four recommendations for the future of fish condition research at AFSC: intercalibration of existing condition indices, development of projects to link physiological measurements of condition to demographic outcomes, management-directed research, and standardizing formulation and description of metrics (Hurst et al. 2021). Future research priorities should consider this provided guidance.</w:t>
-      </w:r>
-    </w:p>
+        <w:t xml:space="preserve">: Due to programmatic constraints, we did not transition the groundfish condition indicator to use a spatio-temporal model with spatial random effects (VAST) in 2021. For next year’s ESR, we aim to transition to VAST, which should allow more precise biomass expansion, improve estimates of uncertainty, and better account for spatial-temporal variation in length-weight samples from bottom trawl surveys. Revised indicators will be presented alongside a retrospective analysis to compare the current condition indicator to a VAST-based condition indicator in 2022. Furthermore, there is an ongoing Essential Fish Habitat project within the AFSC Groundfish Assessment Program to validate the morphometric condition indicator in Pacific cod and walleye pollock using a physiological metric. Finally, the Condition Congress Steering Committee provided four recommendations for the future of fish condition research at AFSC: intercalibration of existing condition indices, development of projects to link physiological measurements of condition to demographic outcomes, management-directed research, and standardizing formulation and description of metrics</w:t>
+      </w:r>
+      <w:r>
+        <w:t xml:space="preserve"> </w:t>
+      </w:r>
+      <w:r>
+        <w:t xml:space="preserve">(Hurst et al., 2021)</w:t>
+      </w:r>
+      <w:r>
+        <w:t xml:space="preserve">. Future research priorities should consider this provided guidance.</w:t>
+      </w:r>
+    </w:p>
+    <w:bookmarkStart w:id="49" w:name="references"/>
+    <w:p>
+      <w:pPr>
+        <w:pStyle w:val="Heading2"/>
+      </w:pPr>
+      <w:r>
+        <w:t xml:space="preserve">References</w:t>
+      </w:r>
+    </w:p>
+    <w:bookmarkStart w:id="48" w:name="refs"/>
+    <w:bookmarkStart w:id="26" w:name="ref-Barbeaux2020"/>
+    <w:p>
+      <w:pPr>
+        <w:pStyle w:val="Bibliography"/>
+      </w:pPr>
+      <w:r>
+        <w:t xml:space="preserve">Barbeaux, S. J., Holsman, K., &amp; Zador, S. (2020).</w:t>
+      </w:r>
+      <w:r>
+        <w:t xml:space="preserve"> </w:t>
+      </w:r>
+      <w:r>
+        <w:t xml:space="preserve">Marine heatwave stress test of ecosystem-based fisheries management in the Gulf of Alaska Pacific cod fishery</w:t>
+      </w:r>
+      <w:r>
+        <w:t xml:space="preserve">.</w:t>
+      </w:r>
+      <w:r>
+        <w:t xml:space="preserve"> </w:t>
+      </w:r>
+      <w:r>
+        <w:rPr>
+          <w:iCs/>
+          <w:i/>
+        </w:rPr>
+        <w:t xml:space="preserve">Frontiers in Marine Science</w:t>
+      </w:r>
+      <w:r>
+        <w:t xml:space="preserve">,</w:t>
+      </w:r>
+      <w:r>
+        <w:t xml:space="preserve"> </w:t>
+      </w:r>
+      <w:r>
+        <w:rPr>
+          <w:iCs/>
+          <w:i/>
+        </w:rPr>
+        <w:t xml:space="preserve">7</w:t>
+      </w:r>
+      <w:r>
+        <w:t xml:space="preserve">, 1–21.</w:t>
+      </w:r>
+      <w:r>
+        <w:t xml:space="preserve"> </w:t>
+      </w:r>
+      <w:hyperlink r:id="rId25">
+        <w:r>
+          <w:rPr>
+            <w:rStyle w:val="Hyperlink"/>
+          </w:rPr>
+          <w:t xml:space="preserve">https://doi.org/10.3389/fmars.2020.00703</w:t>
+        </w:r>
+      </w:hyperlink>
+    </w:p>
+    <w:bookmarkEnd w:id="26"/>
+    <w:bookmarkStart w:id="28" w:name="ref-Blackwell2000"/>
+    <w:p>
+      <w:pPr>
+        <w:pStyle w:val="Bibliography"/>
+      </w:pPr>
+      <w:r>
+        <w:t xml:space="preserve">Blackwell, B. G., Brown, M. L., &amp; Willis, D. W. (2000).</w:t>
+      </w:r>
+      <w:r>
+        <w:t xml:space="preserve"> </w:t>
+      </w:r>
+      <w:r>
+        <w:t xml:space="preserve">Relative weight (Wr) status and current use in fisheries assessment and management</w:t>
+      </w:r>
+      <w:r>
+        <w:t xml:space="preserve">.</w:t>
+      </w:r>
+      <w:r>
+        <w:t xml:space="preserve"> </w:t>
+      </w:r>
+      <w:r>
+        <w:rPr>
+          <w:iCs/>
+          <w:i/>
+        </w:rPr>
+        <w:t xml:space="preserve">Reviews in Fisheries Science</w:t>
+      </w:r>
+      <w:r>
+        <w:t xml:space="preserve">,</w:t>
+      </w:r>
+      <w:r>
+        <w:t xml:space="preserve"> </w:t>
+      </w:r>
+      <w:r>
+        <w:rPr>
+          <w:iCs/>
+          <w:i/>
+        </w:rPr>
+        <w:t xml:space="preserve">8</w:t>
+      </w:r>
+      <w:r>
+        <w:t xml:space="preserve">(1), 1–44.</w:t>
+      </w:r>
+      <w:r>
+        <w:t xml:space="preserve"> </w:t>
+      </w:r>
+      <w:hyperlink r:id="rId27">
+        <w:r>
+          <w:rPr>
+            <w:rStyle w:val="Hyperlink"/>
+          </w:rPr>
+          <w:t xml:space="preserve">https://doi.org/10.1080/10641260091129161</w:t>
+        </w:r>
+      </w:hyperlink>
+    </w:p>
+    <w:bookmarkEnd w:id="28"/>
+    <w:bookmarkStart w:id="30" w:name="ref-Boldt2004"/>
+    <w:p>
+      <w:pPr>
+        <w:pStyle w:val="Bibliography"/>
+      </w:pPr>
+      <w:r>
+        <w:t xml:space="preserve">Boldt, J. L., &amp; Haldorson, L. J. (2004).</w:t>
+      </w:r>
+      <w:r>
+        <w:t xml:space="preserve"> </w:t>
+      </w:r>
+      <w:r>
+        <w:t xml:space="preserve">Size and condition of wild and hatchery pink salmon juveniles in Prince William Sound, Alaska</w:t>
+      </w:r>
+      <w:r>
+        <w:t xml:space="preserve">.</w:t>
+      </w:r>
+      <w:r>
+        <w:t xml:space="preserve"> </w:t>
+      </w:r>
+      <w:r>
+        <w:rPr>
+          <w:iCs/>
+          <w:i/>
+        </w:rPr>
+        <w:t xml:space="preserve">Transactions of the American Fisheries Society</w:t>
+      </w:r>
+      <w:r>
+        <w:t xml:space="preserve">,</w:t>
+      </w:r>
+      <w:r>
+        <w:t xml:space="preserve"> </w:t>
+      </w:r>
+      <w:r>
+        <w:rPr>
+          <w:iCs/>
+          <w:i/>
+        </w:rPr>
+        <w:t xml:space="preserve">133</w:t>
+      </w:r>
+      <w:r>
+        <w:t xml:space="preserve">(1), 173–184.</w:t>
+      </w:r>
+      <w:r>
+        <w:t xml:space="preserve"> </w:t>
+      </w:r>
+      <w:hyperlink r:id="rId29">
+        <w:r>
+          <w:rPr>
+            <w:rStyle w:val="Hyperlink"/>
+          </w:rPr>
+          <w:t xml:space="preserve">https://doi.org/10.1577/t02-138</w:t>
+        </w:r>
+      </w:hyperlink>
+    </w:p>
+    <w:bookmarkEnd w:id="30"/>
+    <w:bookmarkStart w:id="32" w:name="ref-Bond2015"/>
+    <w:p>
+      <w:pPr>
+        <w:pStyle w:val="Bibliography"/>
+      </w:pPr>
+      <w:r>
+        <w:t xml:space="preserve">Bond, N. A., Cronin, M. F., Freeland, H., &amp; Mantua, N. (2015).</w:t>
+      </w:r>
+      <w:r>
+        <w:t xml:space="preserve"> </w:t>
+      </w:r>
+      <w:r>
+        <w:t xml:space="preserve">Causes and impacts of the 2014 warm anomaly in the NE Pacific</w:t>
+      </w:r>
+      <w:r>
+        <w:t xml:space="preserve">.</w:t>
+      </w:r>
+      <w:r>
+        <w:t xml:space="preserve"> </w:t>
+      </w:r>
+      <w:r>
+        <w:rPr>
+          <w:iCs/>
+          <w:i/>
+        </w:rPr>
+        <w:t xml:space="preserve">Geophysical Research Letters</w:t>
+      </w:r>
+      <w:r>
+        <w:t xml:space="preserve">,</w:t>
+      </w:r>
+      <w:r>
+        <w:t xml:space="preserve"> </w:t>
+      </w:r>
+      <w:r>
+        <w:rPr>
+          <w:iCs/>
+          <w:i/>
+        </w:rPr>
+        <w:t xml:space="preserve">42</w:t>
+      </w:r>
+      <w:r>
+        <w:t xml:space="preserve">(9), 3414–3420.</w:t>
+      </w:r>
+      <w:r>
+        <w:t xml:space="preserve"> </w:t>
+      </w:r>
+      <w:hyperlink r:id="rId31">
+        <w:r>
+          <w:rPr>
+            <w:rStyle w:val="Hyperlink"/>
+          </w:rPr>
+          <w:t xml:space="preserve">https://doi.org/10.1002/2015GL063306</w:t>
+        </w:r>
+      </w:hyperlink>
+    </w:p>
+    <w:bookmarkEnd w:id="32"/>
+    <w:bookmarkStart w:id="33" w:name="ref-Brodeur2004"/>
+    <w:p>
+      <w:pPr>
+        <w:pStyle w:val="Bibliography"/>
+      </w:pPr>
+      <w:r>
+        <w:t xml:space="preserve">Brodeur, R. D., Fisher, J. P., Teel, D. J., Emmett, R. L., Casillas, E., &amp; Miller, T. W. (2004).</w:t>
+      </w:r>
+      <w:r>
+        <w:t xml:space="preserve"> </w:t>
+      </w:r>
+      <w:r>
+        <w:t xml:space="preserve">Juvenile salmonid distribution, growth, condition, origin, and environmental and species associations in the Northern California Current</w:t>
+      </w:r>
+      <w:r>
+        <w:t xml:space="preserve">.</w:t>
+      </w:r>
+      <w:r>
+        <w:t xml:space="preserve"> </w:t>
+      </w:r>
+      <w:r>
+        <w:rPr>
+          <w:iCs/>
+          <w:i/>
+        </w:rPr>
+        <w:t xml:space="preserve">Fishery Bulletin</w:t>
+      </w:r>
+      <w:r>
+        <w:t xml:space="preserve">,</w:t>
+      </w:r>
+      <w:r>
+        <w:t xml:space="preserve"> </w:t>
+      </w:r>
+      <w:r>
+        <w:rPr>
+          <w:iCs/>
+          <w:i/>
+        </w:rPr>
+        <w:t xml:space="preserve">102</w:t>
+      </w:r>
+      <w:r>
+        <w:t xml:space="preserve">(1), 25–46.</w:t>
+      </w:r>
+    </w:p>
+    <w:bookmarkEnd w:id="33"/>
+    <w:bookmarkStart w:id="35" w:name="ref-Froese2006"/>
+    <w:p>
+      <w:pPr>
+        <w:pStyle w:val="Bibliography"/>
+      </w:pPr>
+      <w:r>
+        <w:t xml:space="preserve">Froese, R. (2006).</w:t>
+      </w:r>
+      <w:r>
+        <w:t xml:space="preserve"> </w:t>
+      </w:r>
+      <w:r>
+        <w:t xml:space="preserve">Cube law, condition factor and weight-length relationships: History, meta-analysis and recommendations</w:t>
+      </w:r>
+      <w:r>
+        <w:t xml:space="preserve">.</w:t>
+      </w:r>
+      <w:r>
+        <w:t xml:space="preserve"> </w:t>
+      </w:r>
+      <w:r>
+        <w:rPr>
+          <w:iCs/>
+          <w:i/>
+        </w:rPr>
+        <w:t xml:space="preserve">Journal of Applied Ichthyology</w:t>
+      </w:r>
+      <w:r>
+        <w:t xml:space="preserve">,</w:t>
+      </w:r>
+      <w:r>
+        <w:t xml:space="preserve"> </w:t>
+      </w:r>
+      <w:r>
+        <w:rPr>
+          <w:iCs/>
+          <w:i/>
+        </w:rPr>
+        <w:t xml:space="preserve">22</w:t>
+      </w:r>
+      <w:r>
+        <w:t xml:space="preserve">(4), 241–253.</w:t>
+      </w:r>
+      <w:r>
+        <w:t xml:space="preserve"> </w:t>
+      </w:r>
+      <w:hyperlink r:id="rId34">
+        <w:r>
+          <w:rPr>
+            <w:rStyle w:val="Hyperlink"/>
+          </w:rPr>
+          <w:t xml:space="preserve">https://doi.org/10.1111/j.1439-0426.2006.00805.x</w:t>
+        </w:r>
+      </w:hyperlink>
+    </w:p>
+    <w:bookmarkEnd w:id="35"/>
+    <w:bookmarkStart w:id="37" w:name="ref-Gruss2021"/>
+    <w:p>
+      <w:pPr>
+        <w:pStyle w:val="Bibliography"/>
+      </w:pPr>
+      <w:r>
+        <w:t xml:space="preserve">Grüss, A., Thorson, J. T., Stawitz, C. C., Reum, J. C. P., Rohan, S. K., &amp; Barnes, C. L. (2021).</w:t>
+      </w:r>
+      <w:r>
+        <w:t xml:space="preserve"> </w:t>
+      </w:r>
+      <w:r>
+        <w:t xml:space="preserve">Synthesis of interannual variability in spatial demographic processes supports the strong influence of cold-pool extent on eastern Bering Sea walleye pollock (Gadus chalcogrammus)</w:t>
+      </w:r>
+      <w:r>
+        <w:t xml:space="preserve">.</w:t>
+      </w:r>
+      <w:r>
+        <w:t xml:space="preserve"> </w:t>
+      </w:r>
+      <w:r>
+        <w:rPr>
+          <w:iCs/>
+          <w:i/>
+        </w:rPr>
+        <w:t xml:space="preserve">Progress in Oceanography</w:t>
+      </w:r>
+      <w:r>
+        <w:t xml:space="preserve">,</w:t>
+      </w:r>
+      <w:r>
+        <w:t xml:space="preserve"> </w:t>
+      </w:r>
+      <w:r>
+        <w:rPr>
+          <w:iCs/>
+          <w:i/>
+        </w:rPr>
+        <w:t xml:space="preserve">194</w:t>
+      </w:r>
+      <w:r>
+        <w:t xml:space="preserve">, 102569.</w:t>
+      </w:r>
+      <w:r>
+        <w:t xml:space="preserve"> </w:t>
+      </w:r>
+      <w:hyperlink r:id="rId36">
+        <w:r>
+          <w:rPr>
+            <w:rStyle w:val="Hyperlink"/>
+          </w:rPr>
+          <w:t xml:space="preserve">https://doi.org/10.1016/j.pocean.2021.102569</w:t>
+        </w:r>
+      </w:hyperlink>
+    </w:p>
+    <w:bookmarkEnd w:id="37"/>
+    <w:bookmarkStart w:id="39" w:name="ref-Hurst2021"/>
+    <w:p>
+      <w:pPr>
+        <w:pStyle w:val="Bibliography"/>
+      </w:pPr>
+      <w:r>
+        <w:t xml:space="preserve">Hurst, T. P., O’Leary, C. A., Rohan, S. K., Siddon, E. C., Thorson, J. T., &amp; Vollenweider, J. J. (2021).</w:t>
+      </w:r>
+      <w:r>
+        <w:t xml:space="preserve"> </w:t>
+      </w:r>
+      <w:r>
+        <w:rPr>
+          <w:iCs/>
+          <w:i/>
+        </w:rPr>
+        <w:t xml:space="preserve">Inventory, management uses, and recommendations for fish and crab condition information from the 2021 AFSC Condition Congress. AFSC Processed Rep. 2021-04, 39 p. Alaska Fish. Sci. Cent., NOAA, Nat. Mar. Fish. Serv., 7600 Sand Point Way NE, Seattle, WA 981</w:t>
+      </w:r>
+      <w:r>
+        <w:t xml:space="preserve">.</w:t>
+      </w:r>
+      <w:r>
+        <w:t xml:space="preserve"> </w:t>
+      </w:r>
+      <w:hyperlink r:id="rId38">
+        <w:r>
+          <w:rPr>
+            <w:rStyle w:val="Hyperlink"/>
+          </w:rPr>
+          <w:t xml:space="preserve">https://doi.org/10.25923/p1yd-0793</w:t>
+        </w:r>
+      </w:hyperlink>
+    </w:p>
+    <w:bookmarkEnd w:id="39"/>
+    <w:bookmarkStart w:id="41" w:name="ref-Paul1999"/>
+    <w:p>
+      <w:pPr>
+        <w:pStyle w:val="Bibliography"/>
+      </w:pPr>
+      <w:r>
+        <w:t xml:space="preserve">Paul, A. J., &amp; Paul, J. M. (1999).</w:t>
+      </w:r>
+      <w:r>
+        <w:t xml:space="preserve"> </w:t>
+      </w:r>
+      <w:r>
+        <w:t xml:space="preserve">Interannual and regional variations in body length, weight and energy content of age-0 Pacific herring from Prince William Sound, Alaska</w:t>
+      </w:r>
+      <w:r>
+        <w:t xml:space="preserve">.</w:t>
+      </w:r>
+      <w:r>
+        <w:t xml:space="preserve"> </w:t>
+      </w:r>
+      <w:r>
+        <w:rPr>
+          <w:iCs/>
+          <w:i/>
+        </w:rPr>
+        <w:t xml:space="preserve">Journal of Fish Biology</w:t>
+      </w:r>
+      <w:r>
+        <w:t xml:space="preserve">,</w:t>
+      </w:r>
+      <w:r>
+        <w:t xml:space="preserve"> </w:t>
+      </w:r>
+      <w:r>
+        <w:rPr>
+          <w:iCs/>
+          <w:i/>
+        </w:rPr>
+        <w:t xml:space="preserve">54</w:t>
+      </w:r>
+      <w:r>
+        <w:t xml:space="preserve">(5), 996–1001.</w:t>
+      </w:r>
+      <w:r>
+        <w:t xml:space="preserve"> </w:t>
+      </w:r>
+      <w:hyperlink r:id="rId40">
+        <w:r>
+          <w:rPr>
+            <w:rStyle w:val="Hyperlink"/>
+          </w:rPr>
+          <w:t xml:space="preserve">https://doi.org/10.1006/jfbi.1999.0927</w:t>
+        </w:r>
+      </w:hyperlink>
+    </w:p>
+    <w:bookmarkEnd w:id="41"/>
+    <w:bookmarkStart w:id="43" w:name="ref-Rodgveller2019"/>
+    <w:p>
+      <w:pPr>
+        <w:pStyle w:val="Bibliography"/>
+      </w:pPr>
+      <w:r>
+        <w:t xml:space="preserve">Rodgveller, C. J. (2019).</w:t>
+      </w:r>
+      <w:r>
+        <w:t xml:space="preserve"> </w:t>
+      </w:r>
+      <w:r>
+        <w:t xml:space="preserve">The utility of length, age, liver condition, and body condition for predicting maturity and fecundity of female sablefish</w:t>
+      </w:r>
+      <w:r>
+        <w:t xml:space="preserve">.</w:t>
+      </w:r>
+      <w:r>
+        <w:t xml:space="preserve"> </w:t>
+      </w:r>
+      <w:r>
+        <w:rPr>
+          <w:iCs/>
+          <w:i/>
+        </w:rPr>
+        <w:t xml:space="preserve">Fisheries Research</w:t>
+      </w:r>
+      <w:r>
+        <w:t xml:space="preserve">,</w:t>
+      </w:r>
+      <w:r>
+        <w:t xml:space="preserve"> </w:t>
+      </w:r>
+      <w:r>
+        <w:rPr>
+          <w:iCs/>
+          <w:i/>
+        </w:rPr>
+        <w:t xml:space="preserve">216</w:t>
+      </w:r>
+      <w:r>
+        <w:t xml:space="preserve">(October 2018), 18–28.</w:t>
+      </w:r>
+      <w:r>
+        <w:t xml:space="preserve"> </w:t>
+      </w:r>
+      <w:hyperlink r:id="rId42">
+        <w:r>
+          <w:rPr>
+            <w:rStyle w:val="Hyperlink"/>
+          </w:rPr>
+          <w:t xml:space="preserve">https://doi.org/10.1016/j.fishres.2019.03.013</w:t>
+        </w:r>
+      </w:hyperlink>
+    </w:p>
+    <w:bookmarkEnd w:id="43"/>
+    <w:bookmarkStart w:id="45" w:name="ref-Stabeno2019a"/>
+    <w:p>
+      <w:pPr>
+        <w:pStyle w:val="Bibliography"/>
+      </w:pPr>
+      <w:r>
+        <w:t xml:space="preserve">Stabeno, P. J., &amp; Bell, S. W. (2019).</w:t>
+      </w:r>
+      <w:r>
+        <w:t xml:space="preserve"> </w:t>
+      </w:r>
+      <w:r>
+        <w:t xml:space="preserve">Extreme conditions in the Bering Sea (2017–2018): record-breaking low sea-ice extent</w:t>
+      </w:r>
+      <w:r>
+        <w:t xml:space="preserve">.</w:t>
+      </w:r>
+      <w:r>
+        <w:t xml:space="preserve"> </w:t>
+      </w:r>
+      <w:r>
+        <w:rPr>
+          <w:iCs/>
+          <w:i/>
+        </w:rPr>
+        <w:t xml:space="preserve">Geophysical Research Letters</w:t>
+      </w:r>
+      <w:r>
+        <w:t xml:space="preserve">,</w:t>
+      </w:r>
+      <w:r>
+        <w:t xml:space="preserve"> </w:t>
+      </w:r>
+      <w:r>
+        <w:rPr>
+          <w:iCs/>
+          <w:i/>
+        </w:rPr>
+        <w:t xml:space="preserve">46</w:t>
+      </w:r>
+      <w:r>
+        <w:t xml:space="preserve">(15), 8952–8959.</w:t>
+      </w:r>
+      <w:r>
+        <w:t xml:space="preserve"> </w:t>
+      </w:r>
+      <w:hyperlink r:id="rId44">
+        <w:r>
+          <w:rPr>
+            <w:rStyle w:val="Hyperlink"/>
+          </w:rPr>
+          <w:t xml:space="preserve">https://doi.org/10.1029/2019GL083816</w:t>
+        </w:r>
+      </w:hyperlink>
+    </w:p>
+    <w:bookmarkEnd w:id="45"/>
+    <w:bookmarkStart w:id="47" w:name="ref-Wuenschel2019"/>
+    <w:p>
+      <w:pPr>
+        <w:pStyle w:val="Bibliography"/>
+      </w:pPr>
+      <w:r>
+        <w:t xml:space="preserve">Wuenschel, M. J., McElroy, W. D., Oliveira, K., &amp; McBride, R. S. (2019).</w:t>
+      </w:r>
+      <w:r>
+        <w:t xml:space="preserve"> </w:t>
+      </w:r>
+      <w:r>
+        <w:t xml:space="preserve">Measuring fish condition: An evaluation of new and old metrics for three species with contrasting life histories</w:t>
+      </w:r>
+      <w:r>
+        <w:t xml:space="preserve">.</w:t>
+      </w:r>
+      <w:r>
+        <w:t xml:space="preserve"> </w:t>
+      </w:r>
+      <w:r>
+        <w:rPr>
+          <w:iCs/>
+          <w:i/>
+        </w:rPr>
+        <w:t xml:space="preserve">Canadian Journal of Fisheries and Aquatic Sciences</w:t>
+      </w:r>
+      <w:r>
+        <w:t xml:space="preserve">,</w:t>
+      </w:r>
+      <w:r>
+        <w:t xml:space="preserve"> </w:t>
+      </w:r>
+      <w:r>
+        <w:rPr>
+          <w:iCs/>
+          <w:i/>
+        </w:rPr>
+        <w:t xml:space="preserve">76</w:t>
+      </w:r>
+      <w:r>
+        <w:t xml:space="preserve">(6), 886–903.</w:t>
+      </w:r>
+      <w:r>
+        <w:t xml:space="preserve"> </w:t>
+      </w:r>
+      <w:hyperlink r:id="rId46">
+        <w:r>
+          <w:rPr>
+            <w:rStyle w:val="Hyperlink"/>
+          </w:rPr>
+          <w:t xml:space="preserve">https://doi.org/10.1139/cjfas-2018-0076</w:t>
+        </w:r>
+      </w:hyperlink>
+    </w:p>
+    <w:bookmarkEnd w:id="47"/>
+    <w:bookmarkEnd w:id="48"/>
+    <w:bookmarkEnd w:id="49"/>
     <w:sectPr/>
   </w:body>
 </w:document>

</xml_diff>

<commit_message>
Incorporate ESR edits add new ESP text
</commit_message>
<xml_diff>
--- a/EBS_GroundfishCondition_2021.docx
+++ b/EBS_GroundfishCondition_2021.docx
@@ -166,7 +166,7 @@
           <wp:inline>
             <wp:extent cx="4579632" cy="4579632"/>
             <wp:effectExtent b="0" l="0" r="0" t="0"/>
-            <wp:docPr descr="Figure 1. AFSC/RACE GAP summer bottom trawl survey strata (10-90) and station locations (x) on the eastern Bering Sea Shelf and in the Northern Bering Sea." title="" id="1" name="Picture"/>
+            <wp:docPr descr="Figure 1. AFSC/RACE GAP summer bottom trawl survey strata (10-90) and station locations (x) in the eastern Bering Sea shelf and northern Bering Sea." title="" id="1" name="Picture"/>
             <a:graphic>
               <a:graphicData uri="http://schemas.openxmlformats.org/drawingml/2006/picture">
                 <pic:pic>
@@ -209,7 +209,7 @@
         <w:pStyle w:val="ImageCaption"/>
       </w:pPr>
       <w:r>
-        <w:t xml:space="preserve">Figure 1. AFSC/RACE GAP summer bottom trawl survey strata (10-90) and station locations (x) on the eastern Bering Sea Shelf and in the Northern Bering Sea.</w:t>
+        <w:t xml:space="preserve">Figure 1. AFSC/RACE GAP summer bottom trawl survey strata (10-90) and station locations (x) in the eastern Bering Sea shelf and northern Bering Sea.</w:t>
       </w:r>
     </w:p>
     <w:p>
@@ -524,11 +524,13 @@
       <w:r>
         <w:t xml:space="preserve">In 2021, negative length-weight residuals were observed for large walleye pollock (&gt;250 mm), Pacific cod, yellowfin sole, and Alaska plaice in the NBS (Figure 3). The only species with a positive length-weight residual in the NBS in 2021 was small walleye pollock (100-250 mm) (Figure 3).</w:t>
       </w:r>
-      <w:r>
-        <w:t xml:space="preserve"> </w:t>
-      </w:r>
-      <w:r>
-        <w:t xml:space="preserve">In 2021, similar to 2010-2019, Pacific cod condition was generally negative on the middle and outer northern shelf and outer southern shelf (Strata 40, 50, and 60); however, condition was also negative on the inner southern shelf and inner northern shelf (strata 10, 20 and 30) indicating a decline in condition on these strata since 2019. Large walleye pollock (&gt;250 mm) condition was primarily negative on all strata in 2021, which is consistent with the observed condition on the inner shelf since 2015. In 2021 small walleye pollock (100–250 mm) condition was generally positive, and consistent with observed condition on the inner shelf since 2014. In 2021, negative residuals occurred on all strata for northern rock sole, Alaska plaice, flathead sole and arrowtooth flounder. The remaining species, yellowfin sole, had positive residuals on the outer shelf (Strata 40).</w:t>
+    </w:p>
+    <w:p>
+      <w:pPr>
+        <w:pStyle w:val="BodyText"/>
+      </w:pPr>
+      <w:r>
+        <w:t xml:space="preserve">In 2021, similar to 2010-2019, Pacific cod condition was generally negative on the middle and outer northern shelf and outer southern shelf (Strata 40, 50, and 60); however, condition was also negative on the inner southern shelf and inner northern shelf (strata 10, 20 and 30) indicating a decline in condition on these strata since 2019. Large walleye pollock (&gt;250 mm) condition was primarily negative on all strata in 2021, which is consistent with the observed condition on the inner shelf since 2015. In 2021, small walleye pollock (100–250 mm) condition was generally positive, and consistent with observed condition on the inner shelf since 2014. In 2021, condition was observed in all EBS strata for northern rock sole, Alaska plaice, flathead sole and arrowtooth flounder. The remaining species, yellowfin sole, had positive residuals on the outer shelf (Stratum 40).</w:t>
       </w:r>
     </w:p>
     <w:p>
@@ -598,7 +600,7 @@
         <w:t xml:space="preserve">Factors influencing observed trends</w:t>
       </w:r>
       <w:r>
-        <w:t xml:space="preserve">: Several factors may influence the observed temporal and spatial patterns in fish condition in the EBS and NBS. Water temperature could explain some of the spatial and temporal variability in length-weight residuals. Historically, particularly cold years tend to correspond to negative length-weight residuals, while particularly warm years tend to correspond to positive length-weight residuals. For example, water temperatures during the 1999 survey were particularly cold in the Bering Sea and this corresponded to a year of negative length-weight residuals for all groundfish for which data exist. In addition, spatial temporal factor analyses suggest the morphometric condition of age-7 walleye pollock is strongly correlated with cold pool extent in the EBS</w:t>
+        <w:t xml:space="preserve">: Several factors may influence the observed temporal and spatial patterns in fish condition in the EBS and NBS. Water temperature could explain some of the spatial and temporal variability in length-weight residuals. Historically, particularly cold years tend to correspond with negative condition, while particularly warm years tend to correspond to positive condition. For example, water temperatures during the 1999 survey were particularly cold in the Bering Sea and this corresponded with a year of negative condition for all groundfish with individual length-weight data. In addition, spatial temporal factor analyses suggest the morphometric condition of age-7 walleye pollock is strongly correlated with cold pool extent in the EBS</w:t>
       </w:r>
       <w:r>
         <w:t xml:space="preserve"> </w:t>
@@ -616,7 +618,7 @@
         <w:t xml:space="preserve">(Stabeno &amp; Bell, 2019)</w:t>
       </w:r>
       <w:r>
-        <w:t xml:space="preserve">, may have influenced the positive trend in fish condition from 2016 to 2019. Although, warmer conditions also occurred in 2021, with the fourth smallest cold pool area and fifth warmest mean bottom temperature in the 39-year survey time series, the majority of species had negative or neutral length-weight residuals in 2021. Although, warmer temperatures may increase growth rates if there is adequate prey to offset temperature-dependent increases in metabolic demand, growth rates may also decline if prey resources are not adequate to offset temperature-dependent increases in metabolic demand. For example, elevated temperatures during the 2014–2016 marine heatwave in the</w:t>
+        <w:t xml:space="preserve">, may have influenced the positive trend in fish condition from 2016 to 2019. Although, warmer conditions also occurred in 2021, with the fourth smallest cold pool area and fifth warmest mean bottom temperature in the 39-year survey time series, the majority of species had negative or neutral condition in 2021. Although, warmer temperatures may increase growth rates if there is adequate prey to offset temperature-dependent increases in metabolic demand, growth rates may also decline if prey resources are not adequate to offset temperature-dependent increases in metabolic demand. For example, elevated temperatures during the 2014–2016 marine heatwave in the</w:t>
       </w:r>
     </w:p>
     <w:p>
@@ -633,7 +635,7 @@
         <w:t xml:space="preserve">(Barbeaux et al., 2020)</w:t>
       </w:r>
       <w:r>
-        <w:t xml:space="preserve">. The influence of temperature on growth rates depends the physiology of predator species, prey availability, and the adaptive capacity of predators to respond to environmental change through migration, changes in behavior, and acclimatization. Thus, the factors underpinning the negative or neutral condition remain unclear.</w:t>
+        <w:t xml:space="preserve">. The influence of temperature on growth rates depends on the physiology of predator species, prey availability, and the adaptive capacity of predators to respond to environmental change through migration, changes in behavior, and acclimatization. Thus, the factors underpinning the negative or neutral condition remain unclear.</w:t>
       </w:r>
     </w:p>
     <w:p>
@@ -763,7 +765,7 @@
         <w:t xml:space="preserve">(Hurst et al., 2021)</w:t>
       </w:r>
       <w:r>
-        <w:t xml:space="preserve">. Future research priorities should consider this provided guidance.</w:t>
+        <w:t xml:space="preserve">. Future research priorities should consider this guidance.</w:t>
       </w:r>
     </w:p>
     <w:bookmarkStart w:id="49" w:name="references"/>

</xml_diff>